<commit_message>
Adelanto toma de datos
</commit_message>
<xml_diff>
--- a/Docs/Observaciones-Lab 4.docx
+++ b/Docs/Observaciones-Lab 4.docx
@@ -602,13 +602,41 @@
                 <w:lang w:val="es-419"/>
               </w:rPr>
             </w:pPr>
-            <w:r>
-              <w:rPr>
-                <w:rFonts w:ascii="Dax-Regular" w:hAnsi="Dax-Regular"/>
-                <w:noProof w:val="0"/>
-                <w:lang w:val="es-419"/>
-              </w:rPr>
-              <w:t>Insertion Sort (ms)</w:t>
+            <w:proofErr w:type="spellStart"/>
+            <w:r>
+              <w:rPr>
+                <w:rFonts w:ascii="Dax-Regular" w:hAnsi="Dax-Regular"/>
+                <w:noProof w:val="0"/>
+                <w:lang w:val="es-419"/>
+              </w:rPr>
+              <w:t>Insertion</w:t>
+            </w:r>
+            <w:proofErr w:type="spellEnd"/>
+            <w:r>
+              <w:rPr>
+                <w:rFonts w:ascii="Dax-Regular" w:hAnsi="Dax-Regular"/>
+                <w:noProof w:val="0"/>
+                <w:lang w:val="es-419"/>
+              </w:rPr>
+              <w:t xml:space="preserve"> </w:t>
+            </w:r>
+            <w:proofErr w:type="spellStart"/>
+            <w:r>
+              <w:rPr>
+                <w:rFonts w:ascii="Dax-Regular" w:hAnsi="Dax-Regular"/>
+                <w:noProof w:val="0"/>
+                <w:lang w:val="es-419"/>
+              </w:rPr>
+              <w:t>Sort</w:t>
+            </w:r>
+            <w:proofErr w:type="spellEnd"/>
+            <w:r>
+              <w:rPr>
+                <w:rFonts w:ascii="Dax-Regular" w:hAnsi="Dax-Regular"/>
+                <w:noProof w:val="0"/>
+                <w:lang w:val="es-419"/>
+              </w:rPr>
+              <w:t xml:space="preserve"> (ms)</w:t>
             </w:r>
           </w:p>
         </w:tc>
@@ -629,13 +657,41 @@
                 <w:lang w:val="es-419"/>
               </w:rPr>
             </w:pPr>
-            <w:r>
-              <w:rPr>
-                <w:rFonts w:ascii="Dax-Regular" w:hAnsi="Dax-Regular"/>
-                <w:noProof w:val="0"/>
-                <w:lang w:val="es-419"/>
-              </w:rPr>
-              <w:t>Selection Sort (ms)</w:t>
+            <w:proofErr w:type="spellStart"/>
+            <w:r>
+              <w:rPr>
+                <w:rFonts w:ascii="Dax-Regular" w:hAnsi="Dax-Regular"/>
+                <w:noProof w:val="0"/>
+                <w:lang w:val="es-419"/>
+              </w:rPr>
+              <w:t>Selection</w:t>
+            </w:r>
+            <w:proofErr w:type="spellEnd"/>
+            <w:r>
+              <w:rPr>
+                <w:rFonts w:ascii="Dax-Regular" w:hAnsi="Dax-Regular"/>
+                <w:noProof w:val="0"/>
+                <w:lang w:val="es-419"/>
+              </w:rPr>
+              <w:t xml:space="preserve"> </w:t>
+            </w:r>
+            <w:proofErr w:type="spellStart"/>
+            <w:r>
+              <w:rPr>
+                <w:rFonts w:ascii="Dax-Regular" w:hAnsi="Dax-Regular"/>
+                <w:noProof w:val="0"/>
+                <w:lang w:val="es-419"/>
+              </w:rPr>
+              <w:t>Sort</w:t>
+            </w:r>
+            <w:proofErr w:type="spellEnd"/>
+            <w:r>
+              <w:rPr>
+                <w:rFonts w:ascii="Dax-Regular" w:hAnsi="Dax-Regular"/>
+                <w:noProof w:val="0"/>
+                <w:lang w:val="es-419"/>
+              </w:rPr>
+              <w:t xml:space="preserve"> (ms)</w:t>
             </w:r>
           </w:p>
         </w:tc>
@@ -662,7 +718,25 @@
                 <w:noProof w:val="0"/>
                 <w:lang w:val="es-419"/>
               </w:rPr>
-              <w:t>Shell Sort (ms)</w:t>
+              <w:t xml:space="preserve">Shell </w:t>
+            </w:r>
+            <w:proofErr w:type="spellStart"/>
+            <w:r>
+              <w:rPr>
+                <w:rFonts w:ascii="Dax-Regular" w:hAnsi="Dax-Regular"/>
+                <w:noProof w:val="0"/>
+                <w:lang w:val="es-419"/>
+              </w:rPr>
+              <w:t>Sort</w:t>
+            </w:r>
+            <w:proofErr w:type="spellEnd"/>
+            <w:r>
+              <w:rPr>
+                <w:rFonts w:ascii="Dax-Regular" w:hAnsi="Dax-Regular"/>
+                <w:noProof w:val="0"/>
+                <w:lang w:val="es-419"/>
+              </w:rPr>
+              <w:t xml:space="preserve"> (ms)</w:t>
             </w:r>
           </w:p>
         </w:tc>
@@ -710,6 +784,22 @@
                 <w:lang w:val="es-419"/>
               </w:rPr>
             </w:pPr>
+            <w:r>
+              <w:rPr>
+                <w:rFonts w:ascii="Dax-Regular" w:hAnsi="Dax-Regular"/>
+                <w:noProof w:val="0"/>
+                <w:lang w:val="es-419"/>
+              </w:rPr>
+              <w:t>796.8</w:t>
+            </w:r>
+            <w:r>
+              <w:rPr>
+                <w:rFonts w:ascii="Dax-Regular" w:hAnsi="Dax-Regular"/>
+                <w:noProof w:val="0"/>
+                <w:lang w:val="es-419"/>
+              </w:rPr>
+              <w:t>8</w:t>
+            </w:r>
           </w:p>
         </w:tc>
         <w:tc>
@@ -726,6 +816,22 @@
                 <w:lang w:val="es-419"/>
               </w:rPr>
             </w:pPr>
+            <w:r>
+              <w:rPr>
+                <w:rFonts w:ascii="Dax-Regular" w:hAnsi="Dax-Regular"/>
+                <w:noProof w:val="0"/>
+                <w:lang w:val="es-419"/>
+              </w:rPr>
+              <w:t>578.1</w:t>
+            </w:r>
+            <w:r>
+              <w:rPr>
+                <w:rFonts w:ascii="Dax-Regular" w:hAnsi="Dax-Regular"/>
+                <w:noProof w:val="0"/>
+                <w:lang w:val="es-419"/>
+              </w:rPr>
+              <w:t>3</w:t>
+            </w:r>
           </w:p>
         </w:tc>
         <w:tc>
@@ -742,6 +848,22 @@
                 <w:lang w:val="es-419"/>
               </w:rPr>
             </w:pPr>
+            <w:r>
+              <w:rPr>
+                <w:rFonts w:ascii="Dax-Regular" w:hAnsi="Dax-Regular"/>
+                <w:noProof w:val="0"/>
+                <w:lang w:val="es-419"/>
+              </w:rPr>
+              <w:t>31.</w:t>
+            </w:r>
+            <w:r>
+              <w:rPr>
+                <w:rFonts w:ascii="Dax-Regular" w:hAnsi="Dax-Regular"/>
+                <w:noProof w:val="0"/>
+                <w:lang w:val="es-419"/>
+              </w:rPr>
+              <w:t>79</w:t>
+            </w:r>
           </w:p>
         </w:tc>
       </w:tr>
@@ -787,6 +909,22 @@
                 <w:lang w:val="es-419"/>
               </w:rPr>
             </w:pPr>
+            <w:r>
+              <w:rPr>
+                <w:rFonts w:ascii="Dax-Regular" w:hAnsi="Dax-Regular"/>
+                <w:noProof w:val="0"/>
+                <w:lang w:val="es-419"/>
+              </w:rPr>
+              <w:t>3234.3</w:t>
+            </w:r>
+            <w:r>
+              <w:rPr>
+                <w:rFonts w:ascii="Dax-Regular" w:hAnsi="Dax-Regular"/>
+                <w:noProof w:val="0"/>
+                <w:lang w:val="es-419"/>
+              </w:rPr>
+              <w:t>8</w:t>
+            </w:r>
           </w:p>
         </w:tc>
         <w:tc>
@@ -803,6 +941,22 @@
                 <w:lang w:val="es-419"/>
               </w:rPr>
             </w:pPr>
+            <w:r>
+              <w:rPr>
+                <w:rFonts w:ascii="Dax-Regular" w:hAnsi="Dax-Regular"/>
+                <w:noProof w:val="0"/>
+                <w:lang w:val="es-419"/>
+              </w:rPr>
+              <w:t>2265.6</w:t>
+            </w:r>
+            <w:r>
+              <w:rPr>
+                <w:rFonts w:ascii="Dax-Regular" w:hAnsi="Dax-Regular"/>
+                <w:noProof w:val="0"/>
+                <w:lang w:val="es-419"/>
+              </w:rPr>
+              <w:t>3</w:t>
+            </w:r>
           </w:p>
         </w:tc>
         <w:tc>
@@ -819,6 +973,14 @@
                 <w:lang w:val="es-419"/>
               </w:rPr>
             </w:pPr>
+            <w:r>
+              <w:rPr>
+                <w:rFonts w:ascii="Dax-Regular" w:hAnsi="Dax-Regular"/>
+                <w:noProof w:val="0"/>
+                <w:lang w:val="es-419"/>
+              </w:rPr>
+              <w:t>62.5</w:t>
+            </w:r>
           </w:p>
         </w:tc>
       </w:tr>
@@ -865,6 +1027,22 @@
                 <w:lang w:val="es-419"/>
               </w:rPr>
             </w:pPr>
+            <w:r>
+              <w:rPr>
+                <w:rFonts w:ascii="Dax-Regular" w:hAnsi="Dax-Regular"/>
+                <w:noProof w:val="0"/>
+                <w:lang w:val="es-419"/>
+              </w:rPr>
+              <w:t>12828.1</w:t>
+            </w:r>
+            <w:r>
+              <w:rPr>
+                <w:rFonts w:ascii="Dax-Regular" w:hAnsi="Dax-Regular"/>
+                <w:noProof w:val="0"/>
+                <w:lang w:val="es-419"/>
+              </w:rPr>
+              <w:t>3</w:t>
+            </w:r>
           </w:p>
         </w:tc>
         <w:tc>
@@ -881,6 +1059,22 @@
                 <w:lang w:val="es-419"/>
               </w:rPr>
             </w:pPr>
+            <w:r>
+              <w:rPr>
+                <w:rFonts w:ascii="Dax-Regular" w:hAnsi="Dax-Regular"/>
+                <w:noProof w:val="0"/>
+                <w:lang w:val="es-419"/>
+              </w:rPr>
+              <w:t>9125.</w:t>
+            </w:r>
+            <w:r>
+              <w:rPr>
+                <w:rFonts w:ascii="Dax-Regular" w:hAnsi="Dax-Regular"/>
+                <w:noProof w:val="0"/>
+                <w:lang w:val="es-419"/>
+              </w:rPr>
+              <w:t>69</w:t>
+            </w:r>
           </w:p>
         </w:tc>
         <w:tc>
@@ -897,6 +1091,22 @@
                 <w:lang w:val="es-419"/>
               </w:rPr>
             </w:pPr>
+            <w:r>
+              <w:rPr>
+                <w:rFonts w:ascii="Dax-Regular" w:hAnsi="Dax-Regular"/>
+                <w:noProof w:val="0"/>
+                <w:lang w:val="es-419"/>
+              </w:rPr>
+              <w:t>156.</w:t>
+            </w:r>
+            <w:r>
+              <w:rPr>
+                <w:rFonts w:ascii="Dax-Regular" w:hAnsi="Dax-Regular"/>
+                <w:noProof w:val="0"/>
+                <w:lang w:val="es-419"/>
+              </w:rPr>
+              <w:t>33</w:t>
+            </w:r>
           </w:p>
         </w:tc>
       </w:tr>
@@ -942,6 +1152,22 @@
                 <w:lang w:val="es-419"/>
               </w:rPr>
             </w:pPr>
+            <w:r>
+              <w:rPr>
+                <w:rFonts w:ascii="Dax-Regular" w:hAnsi="Dax-Regular"/>
+                <w:noProof w:val="0"/>
+                <w:lang w:val="es-419"/>
+              </w:rPr>
+              <w:t>51750.0</w:t>
+            </w:r>
+            <w:r>
+              <w:rPr>
+                <w:rFonts w:ascii="Dax-Regular" w:hAnsi="Dax-Regular"/>
+                <w:noProof w:val="0"/>
+                <w:lang w:val="es-419"/>
+              </w:rPr>
+              <w:t>5</w:t>
+            </w:r>
           </w:p>
         </w:tc>
         <w:tc>
@@ -958,6 +1184,22 @@
                 <w:lang w:val="es-419"/>
               </w:rPr>
             </w:pPr>
+            <w:r>
+              <w:rPr>
+                <w:rFonts w:ascii="Dax-Regular" w:hAnsi="Dax-Regular"/>
+                <w:noProof w:val="0"/>
+                <w:lang w:val="es-419"/>
+              </w:rPr>
+              <w:t>38125.0</w:t>
+            </w:r>
+            <w:r>
+              <w:rPr>
+                <w:rFonts w:ascii="Dax-Regular" w:hAnsi="Dax-Regular"/>
+                <w:noProof w:val="0"/>
+                <w:lang w:val="es-419"/>
+              </w:rPr>
+              <w:t>6</w:t>
+            </w:r>
           </w:p>
         </w:tc>
         <w:tc>
@@ -974,6 +1216,22 @@
                 <w:lang w:val="es-419"/>
               </w:rPr>
             </w:pPr>
+            <w:r>
+              <w:rPr>
+                <w:rFonts w:ascii="Dax-Regular" w:hAnsi="Dax-Regular"/>
+                <w:noProof w:val="0"/>
+                <w:lang w:val="es-419"/>
+              </w:rPr>
+              <w:t>343.</w:t>
+            </w:r>
+            <w:r>
+              <w:rPr>
+                <w:rFonts w:ascii="Dax-Regular" w:hAnsi="Dax-Regular"/>
+                <w:noProof w:val="0"/>
+                <w:lang w:val="es-419"/>
+              </w:rPr>
+              <w:t>44</w:t>
+            </w:r>
           </w:p>
         </w:tc>
       </w:tr>
@@ -1020,6 +1278,22 @@
                 <w:lang w:val="es-419"/>
               </w:rPr>
             </w:pPr>
+            <w:r>
+              <w:rPr>
+                <w:rFonts w:ascii="Dax-Regular" w:hAnsi="Dax-Regular"/>
+                <w:noProof w:val="0"/>
+                <w:lang w:val="es-419"/>
+              </w:rPr>
+              <w:t>214515.</w:t>
+            </w:r>
+            <w:r>
+              <w:rPr>
+                <w:rFonts w:ascii="Dax-Regular" w:hAnsi="Dax-Regular"/>
+                <w:noProof w:val="0"/>
+                <w:lang w:val="es-419"/>
+              </w:rPr>
+              <w:t>22</w:t>
+            </w:r>
           </w:p>
         </w:tc>
         <w:tc>
@@ -1036,6 +1310,14 @@
                 <w:lang w:val="es-419"/>
               </w:rPr>
             </w:pPr>
+            <w:r>
+              <w:rPr>
+                <w:rFonts w:ascii="Dax-Regular" w:hAnsi="Dax-Regular"/>
+                <w:noProof w:val="0"/>
+                <w:lang w:val="es-419"/>
+              </w:rPr>
+              <w:t>168593.75</w:t>
+            </w:r>
           </w:p>
         </w:tc>
         <w:tc>
@@ -1052,6 +1334,22 @@
                 <w:lang w:val="es-419"/>
               </w:rPr>
             </w:pPr>
+            <w:r>
+              <w:rPr>
+                <w:rFonts w:ascii="Dax-Regular" w:hAnsi="Dax-Regular"/>
+                <w:noProof w:val="0"/>
+                <w:lang w:val="es-419"/>
+              </w:rPr>
+              <w:t>812.5</w:t>
+            </w:r>
+            <w:r>
+              <w:rPr>
+                <w:rFonts w:ascii="Dax-Regular" w:hAnsi="Dax-Regular"/>
+                <w:noProof w:val="0"/>
+                <w:lang w:val="es-419"/>
+              </w:rPr>
+              <w:t>3</w:t>
+            </w:r>
           </w:p>
         </w:tc>
       </w:tr>
@@ -1097,6 +1395,22 @@
                 <w:lang w:val="es-419"/>
               </w:rPr>
             </w:pPr>
+            <w:r>
+              <w:rPr>
+                <w:rFonts w:ascii="Dax-Regular" w:hAnsi="Dax-Regular"/>
+                <w:noProof w:val="0"/>
+                <w:lang w:val="es-419"/>
+              </w:rPr>
+              <w:t>943625.</w:t>
+            </w:r>
+            <w:r>
+              <w:rPr>
+                <w:rFonts w:ascii="Dax-Regular" w:hAnsi="Dax-Regular"/>
+                <w:noProof w:val="0"/>
+                <w:lang w:val="es-419"/>
+              </w:rPr>
+              <w:t>99</w:t>
+            </w:r>
           </w:p>
         </w:tc>
         <w:tc>
@@ -1113,6 +1427,22 @@
                 <w:lang w:val="es-419"/>
               </w:rPr>
             </w:pPr>
+            <w:r>
+              <w:rPr>
+                <w:rFonts w:ascii="Dax-Regular" w:hAnsi="Dax-Regular"/>
+                <w:noProof w:val="0"/>
+                <w:lang w:val="es-419"/>
+              </w:rPr>
+              <w:t>724437.5</w:t>
+            </w:r>
+            <w:r>
+              <w:rPr>
+                <w:rFonts w:ascii="Dax-Regular" w:hAnsi="Dax-Regular"/>
+                <w:noProof w:val="0"/>
+                <w:lang w:val="es-419"/>
+              </w:rPr>
+              <w:t>0</w:t>
+            </w:r>
           </w:p>
         </w:tc>
         <w:tc>
@@ -1129,6 +1459,22 @@
                 <w:lang w:val="es-419"/>
               </w:rPr>
             </w:pPr>
+            <w:r>
+              <w:rPr>
+                <w:rFonts w:ascii="Dax-Regular" w:hAnsi="Dax-Regular"/>
+                <w:noProof w:val="0"/>
+                <w:lang w:val="es-419"/>
+              </w:rPr>
+              <w:t>1796.</w:t>
+            </w:r>
+            <w:r>
+              <w:rPr>
+                <w:rFonts w:ascii="Dax-Regular" w:hAnsi="Dax-Regular"/>
+                <w:noProof w:val="0"/>
+                <w:lang w:val="es-419"/>
+              </w:rPr>
+              <w:t>21</w:t>
+            </w:r>
           </w:p>
         </w:tc>
       </w:tr>
@@ -1175,6 +1521,22 @@
                 <w:lang w:val="es-419"/>
               </w:rPr>
             </w:pPr>
+            <w:r>
+              <w:rPr>
+                <w:rFonts w:ascii="Dax-Regular" w:hAnsi="Dax-Regular"/>
+                <w:noProof w:val="0"/>
+                <w:lang w:val="es-419"/>
+              </w:rPr>
+              <w:t>--</w:t>
+            </w:r>
+            <w:r>
+              <w:rPr>
+                <w:rFonts w:ascii="Dax-Regular" w:hAnsi="Dax-Regular"/>
+                <w:noProof w:val="0"/>
+                <w:lang w:val="es-419"/>
+              </w:rPr>
+              <w:t>-</w:t>
+            </w:r>
           </w:p>
         </w:tc>
         <w:tc>
@@ -1191,6 +1553,14 @@
                 <w:lang w:val="es-419"/>
               </w:rPr>
             </w:pPr>
+            <w:r>
+              <w:rPr>
+                <w:rFonts w:ascii="Dax-Regular" w:hAnsi="Dax-Regular"/>
+                <w:noProof w:val="0"/>
+                <w:lang w:val="es-419"/>
+              </w:rPr>
+              <w:t>---</w:t>
+            </w:r>
           </w:p>
         </w:tc>
         <w:tc>
@@ -1207,6 +1577,22 @@
                 <w:lang w:val="es-419"/>
               </w:rPr>
             </w:pPr>
+            <w:r>
+              <w:rPr>
+                <w:rFonts w:ascii="Dax-Regular" w:hAnsi="Dax-Regular"/>
+                <w:noProof w:val="0"/>
+                <w:lang w:val="es-419"/>
+              </w:rPr>
+              <w:t>4390.</w:t>
+            </w:r>
+            <w:r>
+              <w:rPr>
+                <w:rFonts w:ascii="Dax-Regular" w:hAnsi="Dax-Regular"/>
+                <w:noProof w:val="0"/>
+                <w:lang w:val="es-419"/>
+              </w:rPr>
+              <w:t>53</w:t>
+            </w:r>
           </w:p>
         </w:tc>
       </w:tr>
@@ -1252,6 +1638,14 @@
                 <w:lang w:val="es-419"/>
               </w:rPr>
             </w:pPr>
+            <w:r>
+              <w:rPr>
+                <w:rFonts w:ascii="Dax-Regular" w:hAnsi="Dax-Regular"/>
+                <w:noProof w:val="0"/>
+                <w:lang w:val="es-419"/>
+              </w:rPr>
+              <w:t>---</w:t>
+            </w:r>
           </w:p>
         </w:tc>
         <w:tc>
@@ -1268,6 +1662,14 @@
                 <w:lang w:val="es-419"/>
               </w:rPr>
             </w:pPr>
+            <w:r>
+              <w:rPr>
+                <w:rFonts w:ascii="Dax-Regular" w:hAnsi="Dax-Regular"/>
+                <w:noProof w:val="0"/>
+                <w:lang w:val="es-419"/>
+              </w:rPr>
+              <w:t>---</w:t>
+            </w:r>
           </w:p>
         </w:tc>
         <w:tc>
@@ -1284,6 +1686,22 @@
                 <w:lang w:val="es-419"/>
               </w:rPr>
             </w:pPr>
+            <w:r>
+              <w:rPr>
+                <w:rFonts w:ascii="Dax-Regular" w:hAnsi="Dax-Regular"/>
+                <w:noProof w:val="0"/>
+                <w:lang w:val="es-419"/>
+              </w:rPr>
+              <w:t>10750.</w:t>
+            </w:r>
+            <w:r>
+              <w:rPr>
+                <w:rFonts w:ascii="Dax-Regular" w:hAnsi="Dax-Regular"/>
+                <w:noProof w:val="0"/>
+                <w:lang w:val="es-419"/>
+              </w:rPr>
+              <w:t>22</w:t>
+            </w:r>
           </w:p>
         </w:tc>
       </w:tr>
@@ -1330,6 +1748,14 @@
                 <w:lang w:val="es-419"/>
               </w:rPr>
             </w:pPr>
+            <w:r>
+              <w:rPr>
+                <w:rFonts w:ascii="Dax-Regular" w:hAnsi="Dax-Regular"/>
+                <w:noProof w:val="0"/>
+                <w:lang w:val="es-419"/>
+              </w:rPr>
+              <w:t>---</w:t>
+            </w:r>
           </w:p>
         </w:tc>
         <w:tc>
@@ -1346,6 +1772,14 @@
                 <w:lang w:val="es-419"/>
               </w:rPr>
             </w:pPr>
+            <w:r>
+              <w:rPr>
+                <w:rFonts w:ascii="Dax-Regular" w:hAnsi="Dax-Regular"/>
+                <w:noProof w:val="0"/>
+                <w:lang w:val="es-419"/>
+              </w:rPr>
+              <w:t>---</w:t>
+            </w:r>
           </w:p>
         </w:tc>
         <w:tc>
@@ -1362,6 +1796,22 @@
                 <w:lang w:val="es-419"/>
               </w:rPr>
             </w:pPr>
+            <w:r>
+              <w:rPr>
+                <w:rFonts w:ascii="Dax-Regular" w:hAnsi="Dax-Regular"/>
+                <w:noProof w:val="0"/>
+                <w:lang w:val="es-419"/>
+              </w:rPr>
+              <w:t>26250.</w:t>
+            </w:r>
+            <w:r>
+              <w:rPr>
+                <w:rFonts w:ascii="Dax-Regular" w:hAnsi="Dax-Regular"/>
+                <w:noProof w:val="0"/>
+                <w:lang w:val="es-419"/>
+              </w:rPr>
+              <w:t>16</w:t>
+            </w:r>
           </w:p>
         </w:tc>
       </w:tr>
@@ -1408,6 +1858,14 @@
                 <w:lang w:val="es-419"/>
               </w:rPr>
             </w:pPr>
+            <w:r>
+              <w:rPr>
+                <w:rFonts w:ascii="Dax-Regular" w:hAnsi="Dax-Regular"/>
+                <w:noProof w:val="0"/>
+                <w:lang w:val="es-419"/>
+              </w:rPr>
+              <w:t>---</w:t>
+            </w:r>
           </w:p>
         </w:tc>
         <w:tc>
@@ -1424,6 +1882,14 @@
                 <w:lang w:val="es-419"/>
               </w:rPr>
             </w:pPr>
+            <w:r>
+              <w:rPr>
+                <w:rFonts w:ascii="Dax-Regular" w:hAnsi="Dax-Regular"/>
+                <w:noProof w:val="0"/>
+                <w:lang w:val="es-419"/>
+              </w:rPr>
+              <w:t>---</w:t>
+            </w:r>
           </w:p>
         </w:tc>
         <w:tc>
@@ -1441,6 +1907,14 @@
                 <w:lang w:val="es-419"/>
               </w:rPr>
             </w:pPr>
+            <w:r>
+              <w:rPr>
+                <w:rFonts w:ascii="Dax-Regular" w:hAnsi="Dax-Regular"/>
+                <w:noProof w:val="0"/>
+                <w:lang w:val="es-419"/>
+              </w:rPr>
+              <w:t>---</w:t>
+            </w:r>
           </w:p>
         </w:tc>
       </w:tr>
@@ -1576,13 +2050,41 @@
                 <w:lang w:val="es-419"/>
               </w:rPr>
             </w:pPr>
-            <w:r>
-              <w:rPr>
-                <w:rFonts w:ascii="Dax-Regular" w:hAnsi="Dax-Regular"/>
-                <w:noProof w:val="0"/>
-                <w:lang w:val="es-419"/>
-              </w:rPr>
-              <w:t>Insertion Sort (ms)</w:t>
+            <w:proofErr w:type="spellStart"/>
+            <w:r>
+              <w:rPr>
+                <w:rFonts w:ascii="Dax-Regular" w:hAnsi="Dax-Regular"/>
+                <w:noProof w:val="0"/>
+                <w:lang w:val="es-419"/>
+              </w:rPr>
+              <w:t>Insertion</w:t>
+            </w:r>
+            <w:proofErr w:type="spellEnd"/>
+            <w:r>
+              <w:rPr>
+                <w:rFonts w:ascii="Dax-Regular" w:hAnsi="Dax-Regular"/>
+                <w:noProof w:val="0"/>
+                <w:lang w:val="es-419"/>
+              </w:rPr>
+              <w:t xml:space="preserve"> </w:t>
+            </w:r>
+            <w:proofErr w:type="spellStart"/>
+            <w:r>
+              <w:rPr>
+                <w:rFonts w:ascii="Dax-Regular" w:hAnsi="Dax-Regular"/>
+                <w:noProof w:val="0"/>
+                <w:lang w:val="es-419"/>
+              </w:rPr>
+              <w:t>Sort</w:t>
+            </w:r>
+            <w:proofErr w:type="spellEnd"/>
+            <w:r>
+              <w:rPr>
+                <w:rFonts w:ascii="Dax-Regular" w:hAnsi="Dax-Regular"/>
+                <w:noProof w:val="0"/>
+                <w:lang w:val="es-419"/>
+              </w:rPr>
+              <w:t xml:space="preserve"> (ms)</w:t>
             </w:r>
           </w:p>
         </w:tc>
@@ -1603,13 +2105,41 @@
                 <w:lang w:val="es-419"/>
               </w:rPr>
             </w:pPr>
-            <w:r>
-              <w:rPr>
-                <w:rFonts w:ascii="Dax-Regular" w:hAnsi="Dax-Regular"/>
-                <w:noProof w:val="0"/>
-                <w:lang w:val="es-419"/>
-              </w:rPr>
-              <w:t>Selection Sort (ms)</w:t>
+            <w:proofErr w:type="spellStart"/>
+            <w:r>
+              <w:rPr>
+                <w:rFonts w:ascii="Dax-Regular" w:hAnsi="Dax-Regular"/>
+                <w:noProof w:val="0"/>
+                <w:lang w:val="es-419"/>
+              </w:rPr>
+              <w:t>Selection</w:t>
+            </w:r>
+            <w:proofErr w:type="spellEnd"/>
+            <w:r>
+              <w:rPr>
+                <w:rFonts w:ascii="Dax-Regular" w:hAnsi="Dax-Regular"/>
+                <w:noProof w:val="0"/>
+                <w:lang w:val="es-419"/>
+              </w:rPr>
+              <w:t xml:space="preserve"> </w:t>
+            </w:r>
+            <w:proofErr w:type="spellStart"/>
+            <w:r>
+              <w:rPr>
+                <w:rFonts w:ascii="Dax-Regular" w:hAnsi="Dax-Regular"/>
+                <w:noProof w:val="0"/>
+                <w:lang w:val="es-419"/>
+              </w:rPr>
+              <w:t>Sort</w:t>
+            </w:r>
+            <w:proofErr w:type="spellEnd"/>
+            <w:r>
+              <w:rPr>
+                <w:rFonts w:ascii="Dax-Regular" w:hAnsi="Dax-Regular"/>
+                <w:noProof w:val="0"/>
+                <w:lang w:val="es-419"/>
+              </w:rPr>
+              <w:t xml:space="preserve"> (ms)</w:t>
             </w:r>
           </w:p>
         </w:tc>
@@ -1636,7 +2166,25 @@
                 <w:noProof w:val="0"/>
                 <w:lang w:val="es-419"/>
               </w:rPr>
-              <w:t>Shell Sort (ms)</w:t>
+              <w:t xml:space="preserve">Shell </w:t>
+            </w:r>
+            <w:proofErr w:type="spellStart"/>
+            <w:r>
+              <w:rPr>
+                <w:rFonts w:ascii="Dax-Regular" w:hAnsi="Dax-Regular"/>
+                <w:noProof w:val="0"/>
+                <w:lang w:val="es-419"/>
+              </w:rPr>
+              <w:t>Sort</w:t>
+            </w:r>
+            <w:proofErr w:type="spellEnd"/>
+            <w:r>
+              <w:rPr>
+                <w:rFonts w:ascii="Dax-Regular" w:hAnsi="Dax-Regular"/>
+                <w:noProof w:val="0"/>
+                <w:lang w:val="es-419"/>
+              </w:rPr>
+              <w:t xml:space="preserve"> (ms)</w:t>
             </w:r>
           </w:p>
         </w:tc>
@@ -1684,6 +2232,14 @@
                 <w:lang w:val="es-419"/>
               </w:rPr>
             </w:pPr>
+            <w:r>
+              <w:rPr>
+                <w:rFonts w:ascii="Dax-Regular" w:hAnsi="Dax-Regular"/>
+                <w:noProof w:val="0"/>
+                <w:lang w:val="es-419"/>
+              </w:rPr>
+              <w:t>30734.38</w:t>
+            </w:r>
           </w:p>
         </w:tc>
         <w:tc>
@@ -1700,6 +2256,14 @@
                 <w:lang w:val="es-419"/>
               </w:rPr>
             </w:pPr>
+            <w:r>
+              <w:rPr>
+                <w:rFonts w:ascii="Dax-Regular" w:hAnsi="Dax-Regular"/>
+                <w:noProof w:val="0"/>
+                <w:lang w:val="es-419"/>
+              </w:rPr>
+              <w:t>30640.91</w:t>
+            </w:r>
           </w:p>
         </w:tc>
         <w:tc>
@@ -1761,6 +2325,22 @@
                 <w:lang w:val="es-419"/>
               </w:rPr>
             </w:pPr>
+            <w:r>
+              <w:rPr>
+                <w:rFonts w:ascii="Dax-Regular" w:hAnsi="Dax-Regular"/>
+                <w:noProof w:val="0"/>
+                <w:lang w:val="es-419"/>
+              </w:rPr>
+              <w:t>258234.3</w:t>
+            </w:r>
+            <w:r>
+              <w:rPr>
+                <w:rFonts w:ascii="Dax-Regular" w:hAnsi="Dax-Regular"/>
+                <w:noProof w:val="0"/>
+                <w:lang w:val="es-419"/>
+              </w:rPr>
+              <w:t>0</w:t>
+            </w:r>
           </w:p>
         </w:tc>
         <w:tc>
@@ -1777,6 +2357,14 @@
                 <w:lang w:val="es-419"/>
               </w:rPr>
             </w:pPr>
+            <w:r>
+              <w:rPr>
+                <w:rFonts w:ascii="Dax-Regular" w:hAnsi="Dax-Regular"/>
+                <w:noProof w:val="0"/>
+                <w:lang w:val="es-419"/>
+              </w:rPr>
+              <w:t>280906.33</w:t>
+            </w:r>
           </w:p>
         </w:tc>
         <w:tc>
@@ -1839,6 +2427,14 @@
                 <w:lang w:val="es-419"/>
               </w:rPr>
             </w:pPr>
+            <w:r>
+              <w:rPr>
+                <w:rFonts w:ascii="Dax-Regular" w:hAnsi="Dax-Regular"/>
+                <w:noProof w:val="0"/>
+                <w:lang w:val="es-419"/>
+              </w:rPr>
+              <w:t>---</w:t>
+            </w:r>
           </w:p>
         </w:tc>
         <w:tc>
@@ -1855,6 +2451,14 @@
                 <w:lang w:val="es-419"/>
               </w:rPr>
             </w:pPr>
+            <w:r>
+              <w:rPr>
+                <w:rFonts w:ascii="Dax-Regular" w:hAnsi="Dax-Regular"/>
+                <w:noProof w:val="0"/>
+                <w:lang w:val="es-419"/>
+              </w:rPr>
+              <w:t>---</w:t>
+            </w:r>
           </w:p>
         </w:tc>
         <w:tc>
@@ -1916,6 +2520,14 @@
                 <w:lang w:val="es-419"/>
               </w:rPr>
             </w:pPr>
+            <w:r>
+              <w:rPr>
+                <w:rFonts w:ascii="Dax-Regular" w:hAnsi="Dax-Regular"/>
+                <w:noProof w:val="0"/>
+                <w:lang w:val="es-419"/>
+              </w:rPr>
+              <w:t>---</w:t>
+            </w:r>
           </w:p>
         </w:tc>
         <w:tc>
@@ -1932,6 +2544,14 @@
                 <w:lang w:val="es-419"/>
               </w:rPr>
             </w:pPr>
+            <w:r>
+              <w:rPr>
+                <w:rFonts w:ascii="Dax-Regular" w:hAnsi="Dax-Regular"/>
+                <w:noProof w:val="0"/>
+                <w:lang w:val="es-419"/>
+              </w:rPr>
+              <w:t>---</w:t>
+            </w:r>
           </w:p>
         </w:tc>
         <w:tc>
@@ -1994,6 +2614,14 @@
                 <w:lang w:val="es-419"/>
               </w:rPr>
             </w:pPr>
+            <w:r>
+              <w:rPr>
+                <w:rFonts w:ascii="Dax-Regular" w:hAnsi="Dax-Regular"/>
+                <w:noProof w:val="0"/>
+                <w:lang w:val="es-419"/>
+              </w:rPr>
+              <w:t>---</w:t>
+            </w:r>
           </w:p>
         </w:tc>
         <w:tc>
@@ -2010,6 +2638,14 @@
                 <w:lang w:val="es-419"/>
               </w:rPr>
             </w:pPr>
+            <w:r>
+              <w:rPr>
+                <w:rFonts w:ascii="Dax-Regular" w:hAnsi="Dax-Regular"/>
+                <w:noProof w:val="0"/>
+                <w:lang w:val="es-419"/>
+              </w:rPr>
+              <w:t>---</w:t>
+            </w:r>
           </w:p>
         </w:tc>
         <w:tc>
@@ -2071,6 +2707,14 @@
                 <w:lang w:val="es-419"/>
               </w:rPr>
             </w:pPr>
+            <w:r>
+              <w:rPr>
+                <w:rFonts w:ascii="Dax-Regular" w:hAnsi="Dax-Regular"/>
+                <w:noProof w:val="0"/>
+                <w:lang w:val="es-419"/>
+              </w:rPr>
+              <w:t>---</w:t>
+            </w:r>
           </w:p>
         </w:tc>
         <w:tc>
@@ -2087,6 +2731,14 @@
                 <w:lang w:val="es-419"/>
               </w:rPr>
             </w:pPr>
+            <w:r>
+              <w:rPr>
+                <w:rFonts w:ascii="Dax-Regular" w:hAnsi="Dax-Regular"/>
+                <w:noProof w:val="0"/>
+                <w:lang w:val="es-419"/>
+              </w:rPr>
+              <w:t>---</w:t>
+            </w:r>
           </w:p>
         </w:tc>
         <w:tc>
@@ -2149,6 +2801,14 @@
                 <w:lang w:val="es-419"/>
               </w:rPr>
             </w:pPr>
+            <w:r>
+              <w:rPr>
+                <w:rFonts w:ascii="Dax-Regular" w:hAnsi="Dax-Regular"/>
+                <w:noProof w:val="0"/>
+                <w:lang w:val="es-419"/>
+              </w:rPr>
+              <w:t>---</w:t>
+            </w:r>
           </w:p>
         </w:tc>
         <w:tc>
@@ -2165,6 +2825,14 @@
                 <w:lang w:val="es-419"/>
               </w:rPr>
             </w:pPr>
+            <w:r>
+              <w:rPr>
+                <w:rFonts w:ascii="Dax-Regular" w:hAnsi="Dax-Regular"/>
+                <w:noProof w:val="0"/>
+                <w:lang w:val="es-419"/>
+              </w:rPr>
+              <w:t>---</w:t>
+            </w:r>
           </w:p>
         </w:tc>
         <w:tc>
@@ -2226,6 +2894,14 @@
                 <w:lang w:val="es-419"/>
               </w:rPr>
             </w:pPr>
+            <w:r>
+              <w:rPr>
+                <w:rFonts w:ascii="Dax-Regular" w:hAnsi="Dax-Regular"/>
+                <w:noProof w:val="0"/>
+                <w:lang w:val="es-419"/>
+              </w:rPr>
+              <w:t>---</w:t>
+            </w:r>
           </w:p>
         </w:tc>
         <w:tc>
@@ -2242,6 +2918,14 @@
                 <w:lang w:val="es-419"/>
               </w:rPr>
             </w:pPr>
+            <w:r>
+              <w:rPr>
+                <w:rFonts w:ascii="Dax-Regular" w:hAnsi="Dax-Regular"/>
+                <w:noProof w:val="0"/>
+                <w:lang w:val="es-419"/>
+              </w:rPr>
+              <w:t>---</w:t>
+            </w:r>
           </w:p>
         </w:tc>
         <w:tc>
@@ -2304,6 +2988,14 @@
                 <w:lang w:val="es-419"/>
               </w:rPr>
             </w:pPr>
+            <w:r>
+              <w:rPr>
+                <w:rFonts w:ascii="Dax-Regular" w:hAnsi="Dax-Regular"/>
+                <w:noProof w:val="0"/>
+                <w:lang w:val="es-419"/>
+              </w:rPr>
+              <w:t>---</w:t>
+            </w:r>
           </w:p>
         </w:tc>
         <w:tc>
@@ -2320,6 +3012,14 @@
                 <w:lang w:val="es-419"/>
               </w:rPr>
             </w:pPr>
+            <w:r>
+              <w:rPr>
+                <w:rFonts w:ascii="Dax-Regular" w:hAnsi="Dax-Regular"/>
+                <w:noProof w:val="0"/>
+                <w:lang w:val="es-419"/>
+              </w:rPr>
+              <w:t>---</w:t>
+            </w:r>
           </w:p>
         </w:tc>
         <w:tc>
@@ -2382,6 +3082,14 @@
                 <w:lang w:val="es-419"/>
               </w:rPr>
             </w:pPr>
+            <w:r>
+              <w:rPr>
+                <w:rFonts w:ascii="Dax-Regular" w:hAnsi="Dax-Regular"/>
+                <w:noProof w:val="0"/>
+                <w:lang w:val="es-419"/>
+              </w:rPr>
+              <w:t>---</w:t>
+            </w:r>
           </w:p>
         </w:tc>
         <w:tc>
@@ -2398,6 +3106,14 @@
                 <w:lang w:val="es-419"/>
               </w:rPr>
             </w:pPr>
+            <w:r>
+              <w:rPr>
+                <w:rFonts w:ascii="Dax-Regular" w:hAnsi="Dax-Regular"/>
+                <w:noProof w:val="0"/>
+                <w:lang w:val="es-419"/>
+              </w:rPr>
+              <w:t>---</w:t>
+            </w:r>
           </w:p>
         </w:tc>
         <w:tc>
@@ -2584,14 +3300,34 @@
                 <w:lang w:val="es-419"/>
               </w:rPr>
             </w:pPr>
-            <w:r>
-              <w:rPr>
-                <w:rFonts w:ascii="Dax-Regular" w:hAnsi="Dax-Regular"/>
-                <w:noProof w:val="0"/>
-                <w:lang w:val="es-419"/>
-              </w:rPr>
-              <w:t>Insertion sort</w:t>
-            </w:r>
+            <w:proofErr w:type="spellStart"/>
+            <w:r>
+              <w:rPr>
+                <w:rFonts w:ascii="Dax-Regular" w:hAnsi="Dax-Regular"/>
+                <w:noProof w:val="0"/>
+                <w:lang w:val="es-419"/>
+              </w:rPr>
+              <w:t>Insertion</w:t>
+            </w:r>
+            <w:proofErr w:type="spellEnd"/>
+            <w:r>
+              <w:rPr>
+                <w:rFonts w:ascii="Dax-Regular" w:hAnsi="Dax-Regular"/>
+                <w:noProof w:val="0"/>
+                <w:lang w:val="es-419"/>
+              </w:rPr>
+              <w:t xml:space="preserve"> </w:t>
+            </w:r>
+            <w:proofErr w:type="spellStart"/>
+            <w:r>
+              <w:rPr>
+                <w:rFonts w:ascii="Dax-Regular" w:hAnsi="Dax-Regular"/>
+                <w:noProof w:val="0"/>
+                <w:lang w:val="es-419"/>
+              </w:rPr>
+              <w:t>sort</w:t>
+            </w:r>
+            <w:proofErr w:type="spellEnd"/>
           </w:p>
         </w:tc>
         <w:tc>
@@ -2648,14 +3384,34 @@
                 <w:lang w:val="es-419"/>
               </w:rPr>
             </w:pPr>
-            <w:r>
-              <w:rPr>
-                <w:rFonts w:ascii="Dax-Regular" w:hAnsi="Dax-Regular"/>
-                <w:noProof w:val="0"/>
-                <w:lang w:val="es-419"/>
-              </w:rPr>
-              <w:t>Selection sort</w:t>
-            </w:r>
+            <w:proofErr w:type="spellStart"/>
+            <w:r>
+              <w:rPr>
+                <w:rFonts w:ascii="Dax-Regular" w:hAnsi="Dax-Regular"/>
+                <w:noProof w:val="0"/>
+                <w:lang w:val="es-419"/>
+              </w:rPr>
+              <w:t>Selection</w:t>
+            </w:r>
+            <w:proofErr w:type="spellEnd"/>
+            <w:r>
+              <w:rPr>
+                <w:rFonts w:ascii="Dax-Regular" w:hAnsi="Dax-Regular"/>
+                <w:noProof w:val="0"/>
+                <w:lang w:val="es-419"/>
+              </w:rPr>
+              <w:t xml:space="preserve"> </w:t>
+            </w:r>
+            <w:proofErr w:type="spellStart"/>
+            <w:r>
+              <w:rPr>
+                <w:rFonts w:ascii="Dax-Regular" w:hAnsi="Dax-Regular"/>
+                <w:noProof w:val="0"/>
+                <w:lang w:val="es-419"/>
+              </w:rPr>
+              <w:t>sort</w:t>
+            </w:r>
+            <w:proofErr w:type="spellEnd"/>
             <w:r>
               <w:rPr>
                 <w:noProof w:val="0"/>
@@ -2724,8 +3480,18 @@
                 <w:lang w:val="es-419"/>
               </w:rPr>
               <w:lastRenderedPageBreak/>
-              <w:t>Shell sort</w:t>
-            </w:r>
+              <w:t xml:space="preserve">Shell </w:t>
+            </w:r>
+            <w:proofErr w:type="spellStart"/>
+            <w:r>
+              <w:rPr>
+                <w:rFonts w:ascii="Dax-Regular" w:hAnsi="Dax-Regular"/>
+                <w:noProof w:val="0"/>
+                <w:lang w:val="es-419"/>
+              </w:rPr>
+              <w:t>sort</w:t>
+            </w:r>
+            <w:proofErr w:type="spellEnd"/>
           </w:p>
         </w:tc>
         <w:tc>
@@ -2963,7 +3729,39 @@
           <w:rFonts w:ascii="Dax-Regular" w:hAnsi="Dax-Regular"/>
           <w:lang w:val="es-419"/>
         </w:rPr>
-        <w:t>Comparación de rendimiento para Insertion Sort.</w:t>
+        <w:t xml:space="preserve">Comparación de rendimiento para </w:t>
+      </w:r>
+      <w:proofErr w:type="spellStart"/>
+      <w:r>
+        <w:rPr>
+          <w:rFonts w:ascii="Dax-Regular" w:hAnsi="Dax-Regular"/>
+          <w:lang w:val="es-419"/>
+        </w:rPr>
+        <w:t>Insertion</w:t>
+      </w:r>
+      <w:proofErr w:type="spellEnd"/>
+      <w:r>
+        <w:rPr>
+          <w:rFonts w:ascii="Dax-Regular" w:hAnsi="Dax-Regular"/>
+          <w:lang w:val="es-419"/>
+        </w:rPr>
+        <w:t xml:space="preserve"> </w:t>
+      </w:r>
+      <w:proofErr w:type="spellStart"/>
+      <w:r>
+        <w:rPr>
+          <w:rFonts w:ascii="Dax-Regular" w:hAnsi="Dax-Regular"/>
+          <w:lang w:val="es-419"/>
+        </w:rPr>
+        <w:t>Sort</w:t>
+      </w:r>
+      <w:proofErr w:type="spellEnd"/>
+      <w:r>
+        <w:rPr>
+          <w:rFonts w:ascii="Dax-Regular" w:hAnsi="Dax-Regular"/>
+          <w:lang w:val="es-419"/>
+        </w:rPr>
+        <w:t>.</w:t>
       </w:r>
     </w:p>
     <w:p>
@@ -2985,7 +3783,39 @@
           <w:rFonts w:ascii="Dax-Regular" w:hAnsi="Dax-Regular"/>
           <w:lang w:val="es-419"/>
         </w:rPr>
-        <w:t>Comparación de rendimiento para Selection Sort.</w:t>
+        <w:t xml:space="preserve">Comparación de rendimiento para </w:t>
+      </w:r>
+      <w:proofErr w:type="spellStart"/>
+      <w:r>
+        <w:rPr>
+          <w:rFonts w:ascii="Dax-Regular" w:hAnsi="Dax-Regular"/>
+          <w:lang w:val="es-419"/>
+        </w:rPr>
+        <w:t>Selection</w:t>
+      </w:r>
+      <w:proofErr w:type="spellEnd"/>
+      <w:r>
+        <w:rPr>
+          <w:rFonts w:ascii="Dax-Regular" w:hAnsi="Dax-Regular"/>
+          <w:lang w:val="es-419"/>
+        </w:rPr>
+        <w:t xml:space="preserve"> </w:t>
+      </w:r>
+      <w:proofErr w:type="spellStart"/>
+      <w:r>
+        <w:rPr>
+          <w:rFonts w:ascii="Dax-Regular" w:hAnsi="Dax-Regular"/>
+          <w:lang w:val="es-419"/>
+        </w:rPr>
+        <w:t>Sort</w:t>
+      </w:r>
+      <w:proofErr w:type="spellEnd"/>
+      <w:r>
+        <w:rPr>
+          <w:rFonts w:ascii="Dax-Regular" w:hAnsi="Dax-Regular"/>
+          <w:lang w:val="es-419"/>
+        </w:rPr>
+        <w:t>.</w:t>
       </w:r>
     </w:p>
     <w:p>
@@ -3007,7 +3837,23 @@
           <w:rFonts w:ascii="Dax-Regular" w:hAnsi="Dax-Regular"/>
           <w:lang w:val="es-419"/>
         </w:rPr>
-        <w:t>Comparación de rendimiento para Shell Sort.</w:t>
+        <w:t xml:space="preserve">Comparación de rendimiento para Shell </w:t>
+      </w:r>
+      <w:proofErr w:type="spellStart"/>
+      <w:r>
+        <w:rPr>
+          <w:rFonts w:ascii="Dax-Regular" w:hAnsi="Dax-Regular"/>
+          <w:lang w:val="es-419"/>
+        </w:rPr>
+        <w:t>Sort</w:t>
+      </w:r>
+      <w:proofErr w:type="spellEnd"/>
+      <w:r>
+        <w:rPr>
+          <w:rFonts w:ascii="Dax-Regular" w:hAnsi="Dax-Regular"/>
+          <w:lang w:val="es-419"/>
+        </w:rPr>
+        <w:t>.</w:t>
       </w:r>
     </w:p>
     <w:p>
@@ -3128,13 +3974,41 @@
                 <w:lang w:val="es-419"/>
               </w:rPr>
             </w:pPr>
-            <w:r>
-              <w:rPr>
-                <w:rFonts w:ascii="Dax-Regular" w:hAnsi="Dax-Regular"/>
-                <w:noProof w:val="0"/>
-                <w:lang w:val="es-419"/>
-              </w:rPr>
-              <w:t>Insertion Sort (ms)</w:t>
+            <w:proofErr w:type="spellStart"/>
+            <w:r>
+              <w:rPr>
+                <w:rFonts w:ascii="Dax-Regular" w:hAnsi="Dax-Regular"/>
+                <w:noProof w:val="0"/>
+                <w:lang w:val="es-419"/>
+              </w:rPr>
+              <w:t>Insertion</w:t>
+            </w:r>
+            <w:proofErr w:type="spellEnd"/>
+            <w:r>
+              <w:rPr>
+                <w:rFonts w:ascii="Dax-Regular" w:hAnsi="Dax-Regular"/>
+                <w:noProof w:val="0"/>
+                <w:lang w:val="es-419"/>
+              </w:rPr>
+              <w:t xml:space="preserve"> </w:t>
+            </w:r>
+            <w:proofErr w:type="spellStart"/>
+            <w:r>
+              <w:rPr>
+                <w:rFonts w:ascii="Dax-Regular" w:hAnsi="Dax-Regular"/>
+                <w:noProof w:val="0"/>
+                <w:lang w:val="es-419"/>
+              </w:rPr>
+              <w:t>Sort</w:t>
+            </w:r>
+            <w:proofErr w:type="spellEnd"/>
+            <w:r>
+              <w:rPr>
+                <w:rFonts w:ascii="Dax-Regular" w:hAnsi="Dax-Regular"/>
+                <w:noProof w:val="0"/>
+                <w:lang w:val="es-419"/>
+              </w:rPr>
+              <w:t xml:space="preserve"> (ms)</w:t>
             </w:r>
           </w:p>
         </w:tc>
@@ -3155,13 +4029,41 @@
                 <w:lang w:val="es-419"/>
               </w:rPr>
             </w:pPr>
-            <w:r>
-              <w:rPr>
-                <w:rFonts w:ascii="Dax-Regular" w:hAnsi="Dax-Regular"/>
-                <w:noProof w:val="0"/>
-                <w:lang w:val="es-419"/>
-              </w:rPr>
-              <w:t>Selection Sort (ms)</w:t>
+            <w:proofErr w:type="spellStart"/>
+            <w:r>
+              <w:rPr>
+                <w:rFonts w:ascii="Dax-Regular" w:hAnsi="Dax-Regular"/>
+                <w:noProof w:val="0"/>
+                <w:lang w:val="es-419"/>
+              </w:rPr>
+              <w:t>Selection</w:t>
+            </w:r>
+            <w:proofErr w:type="spellEnd"/>
+            <w:r>
+              <w:rPr>
+                <w:rFonts w:ascii="Dax-Regular" w:hAnsi="Dax-Regular"/>
+                <w:noProof w:val="0"/>
+                <w:lang w:val="es-419"/>
+              </w:rPr>
+              <w:t xml:space="preserve"> </w:t>
+            </w:r>
+            <w:proofErr w:type="spellStart"/>
+            <w:r>
+              <w:rPr>
+                <w:rFonts w:ascii="Dax-Regular" w:hAnsi="Dax-Regular"/>
+                <w:noProof w:val="0"/>
+                <w:lang w:val="es-419"/>
+              </w:rPr>
+              <w:t>Sort</w:t>
+            </w:r>
+            <w:proofErr w:type="spellEnd"/>
+            <w:r>
+              <w:rPr>
+                <w:rFonts w:ascii="Dax-Regular" w:hAnsi="Dax-Regular"/>
+                <w:noProof w:val="0"/>
+                <w:lang w:val="es-419"/>
+              </w:rPr>
+              <w:t xml:space="preserve"> (ms)</w:t>
             </w:r>
           </w:p>
         </w:tc>
@@ -3188,7 +4090,25 @@
                 <w:noProof w:val="0"/>
                 <w:lang w:val="es-419"/>
               </w:rPr>
-              <w:t>Shell Sort (ms)</w:t>
+              <w:t xml:space="preserve">Shell </w:t>
+            </w:r>
+            <w:proofErr w:type="spellStart"/>
+            <w:r>
+              <w:rPr>
+                <w:rFonts w:ascii="Dax-Regular" w:hAnsi="Dax-Regular"/>
+                <w:noProof w:val="0"/>
+                <w:lang w:val="es-419"/>
+              </w:rPr>
+              <w:t>Sort</w:t>
+            </w:r>
+            <w:proofErr w:type="spellEnd"/>
+            <w:r>
+              <w:rPr>
+                <w:rFonts w:ascii="Dax-Regular" w:hAnsi="Dax-Regular"/>
+                <w:noProof w:val="0"/>
+                <w:lang w:val="es-419"/>
+              </w:rPr>
+              <w:t xml:space="preserve"> (ms)</w:t>
             </w:r>
           </w:p>
         </w:tc>
@@ -4100,13 +5020,41 @@
                 <w:lang w:val="es-419"/>
               </w:rPr>
             </w:pPr>
-            <w:r>
-              <w:rPr>
-                <w:rFonts w:ascii="Dax-Regular" w:hAnsi="Dax-Regular"/>
-                <w:noProof w:val="0"/>
-                <w:lang w:val="es-419"/>
-              </w:rPr>
-              <w:t>Insertion Sort (ms)</w:t>
+            <w:proofErr w:type="spellStart"/>
+            <w:r>
+              <w:rPr>
+                <w:rFonts w:ascii="Dax-Regular" w:hAnsi="Dax-Regular"/>
+                <w:noProof w:val="0"/>
+                <w:lang w:val="es-419"/>
+              </w:rPr>
+              <w:t>Insertion</w:t>
+            </w:r>
+            <w:proofErr w:type="spellEnd"/>
+            <w:r>
+              <w:rPr>
+                <w:rFonts w:ascii="Dax-Regular" w:hAnsi="Dax-Regular"/>
+                <w:noProof w:val="0"/>
+                <w:lang w:val="es-419"/>
+              </w:rPr>
+              <w:t xml:space="preserve"> </w:t>
+            </w:r>
+            <w:proofErr w:type="spellStart"/>
+            <w:r>
+              <w:rPr>
+                <w:rFonts w:ascii="Dax-Regular" w:hAnsi="Dax-Regular"/>
+                <w:noProof w:val="0"/>
+                <w:lang w:val="es-419"/>
+              </w:rPr>
+              <w:t>Sort</w:t>
+            </w:r>
+            <w:proofErr w:type="spellEnd"/>
+            <w:r>
+              <w:rPr>
+                <w:rFonts w:ascii="Dax-Regular" w:hAnsi="Dax-Regular"/>
+                <w:noProof w:val="0"/>
+                <w:lang w:val="es-419"/>
+              </w:rPr>
+              <w:t xml:space="preserve"> (ms)</w:t>
             </w:r>
           </w:p>
         </w:tc>
@@ -4127,13 +5075,41 @@
                 <w:lang w:val="es-419"/>
               </w:rPr>
             </w:pPr>
-            <w:r>
-              <w:rPr>
-                <w:rFonts w:ascii="Dax-Regular" w:hAnsi="Dax-Regular"/>
-                <w:noProof w:val="0"/>
-                <w:lang w:val="es-419"/>
-              </w:rPr>
-              <w:t>Selection Sort (ms)</w:t>
+            <w:proofErr w:type="spellStart"/>
+            <w:r>
+              <w:rPr>
+                <w:rFonts w:ascii="Dax-Regular" w:hAnsi="Dax-Regular"/>
+                <w:noProof w:val="0"/>
+                <w:lang w:val="es-419"/>
+              </w:rPr>
+              <w:t>Selection</w:t>
+            </w:r>
+            <w:proofErr w:type="spellEnd"/>
+            <w:r>
+              <w:rPr>
+                <w:rFonts w:ascii="Dax-Regular" w:hAnsi="Dax-Regular"/>
+                <w:noProof w:val="0"/>
+                <w:lang w:val="es-419"/>
+              </w:rPr>
+              <w:t xml:space="preserve"> </w:t>
+            </w:r>
+            <w:proofErr w:type="spellStart"/>
+            <w:r>
+              <w:rPr>
+                <w:rFonts w:ascii="Dax-Regular" w:hAnsi="Dax-Regular"/>
+                <w:noProof w:val="0"/>
+                <w:lang w:val="es-419"/>
+              </w:rPr>
+              <w:t>Sort</w:t>
+            </w:r>
+            <w:proofErr w:type="spellEnd"/>
+            <w:r>
+              <w:rPr>
+                <w:rFonts w:ascii="Dax-Regular" w:hAnsi="Dax-Regular"/>
+                <w:noProof w:val="0"/>
+                <w:lang w:val="es-419"/>
+              </w:rPr>
+              <w:t xml:space="preserve"> (ms)</w:t>
             </w:r>
           </w:p>
         </w:tc>
@@ -4160,7 +5136,25 @@
                 <w:noProof w:val="0"/>
                 <w:lang w:val="es-419"/>
               </w:rPr>
-              <w:t>Shell Sort (ms)</w:t>
+              <w:t xml:space="preserve">Shell </w:t>
+            </w:r>
+            <w:proofErr w:type="spellStart"/>
+            <w:r>
+              <w:rPr>
+                <w:rFonts w:ascii="Dax-Regular" w:hAnsi="Dax-Regular"/>
+                <w:noProof w:val="0"/>
+                <w:lang w:val="es-419"/>
+              </w:rPr>
+              <w:t>Sort</w:t>
+            </w:r>
+            <w:proofErr w:type="spellEnd"/>
+            <w:r>
+              <w:rPr>
+                <w:rFonts w:ascii="Dax-Regular" w:hAnsi="Dax-Regular"/>
+                <w:noProof w:val="0"/>
+                <w:lang w:val="es-419"/>
+              </w:rPr>
+              <w:t xml:space="preserve"> (ms)</w:t>
             </w:r>
           </w:p>
         </w:tc>
@@ -5106,14 +6100,34 @@
                 <w:lang w:val="es-419"/>
               </w:rPr>
             </w:pPr>
-            <w:r>
-              <w:rPr>
-                <w:rFonts w:ascii="Dax-Regular" w:hAnsi="Dax-Regular"/>
-                <w:noProof w:val="0"/>
-                <w:lang w:val="es-419"/>
-              </w:rPr>
-              <w:t>Insertion sort</w:t>
-            </w:r>
+            <w:proofErr w:type="spellStart"/>
+            <w:r>
+              <w:rPr>
+                <w:rFonts w:ascii="Dax-Regular" w:hAnsi="Dax-Regular"/>
+                <w:noProof w:val="0"/>
+                <w:lang w:val="es-419"/>
+              </w:rPr>
+              <w:t>Insertion</w:t>
+            </w:r>
+            <w:proofErr w:type="spellEnd"/>
+            <w:r>
+              <w:rPr>
+                <w:rFonts w:ascii="Dax-Regular" w:hAnsi="Dax-Regular"/>
+                <w:noProof w:val="0"/>
+                <w:lang w:val="es-419"/>
+              </w:rPr>
+              <w:t xml:space="preserve"> </w:t>
+            </w:r>
+            <w:proofErr w:type="spellStart"/>
+            <w:r>
+              <w:rPr>
+                <w:rFonts w:ascii="Dax-Regular" w:hAnsi="Dax-Regular"/>
+                <w:noProof w:val="0"/>
+                <w:lang w:val="es-419"/>
+              </w:rPr>
+              <w:t>sort</w:t>
+            </w:r>
+            <w:proofErr w:type="spellEnd"/>
           </w:p>
         </w:tc>
         <w:tc>
@@ -5170,14 +6184,34 @@
                 <w:lang w:val="es-419"/>
               </w:rPr>
             </w:pPr>
-            <w:r>
-              <w:rPr>
-                <w:rFonts w:ascii="Dax-Regular" w:hAnsi="Dax-Regular"/>
-                <w:noProof w:val="0"/>
-                <w:lang w:val="es-419"/>
-              </w:rPr>
-              <w:t>Selection sort</w:t>
-            </w:r>
+            <w:proofErr w:type="spellStart"/>
+            <w:r>
+              <w:rPr>
+                <w:rFonts w:ascii="Dax-Regular" w:hAnsi="Dax-Regular"/>
+                <w:noProof w:val="0"/>
+                <w:lang w:val="es-419"/>
+              </w:rPr>
+              <w:t>Selection</w:t>
+            </w:r>
+            <w:proofErr w:type="spellEnd"/>
+            <w:r>
+              <w:rPr>
+                <w:rFonts w:ascii="Dax-Regular" w:hAnsi="Dax-Regular"/>
+                <w:noProof w:val="0"/>
+                <w:lang w:val="es-419"/>
+              </w:rPr>
+              <w:t xml:space="preserve"> </w:t>
+            </w:r>
+            <w:proofErr w:type="spellStart"/>
+            <w:r>
+              <w:rPr>
+                <w:rFonts w:ascii="Dax-Regular" w:hAnsi="Dax-Regular"/>
+                <w:noProof w:val="0"/>
+                <w:lang w:val="es-419"/>
+              </w:rPr>
+              <w:t>sort</w:t>
+            </w:r>
+            <w:proofErr w:type="spellEnd"/>
             <w:r>
               <w:rPr>
                 <w:noProof w:val="0"/>
@@ -5245,8 +6279,18 @@
                 <w:noProof w:val="0"/>
                 <w:lang w:val="es-419"/>
               </w:rPr>
-              <w:t>Shell sort</w:t>
-            </w:r>
+              <w:t xml:space="preserve">Shell </w:t>
+            </w:r>
+            <w:proofErr w:type="spellStart"/>
+            <w:r>
+              <w:rPr>
+                <w:rFonts w:ascii="Dax-Regular" w:hAnsi="Dax-Regular"/>
+                <w:noProof w:val="0"/>
+                <w:lang w:val="es-419"/>
+              </w:rPr>
+              <w:t>sort</w:t>
+            </w:r>
+            <w:proofErr w:type="spellEnd"/>
           </w:p>
         </w:tc>
         <w:tc>
@@ -5451,7 +6495,39 @@
           <w:rFonts w:ascii="Dax-Regular" w:hAnsi="Dax-Regular"/>
           <w:lang w:val="es-419"/>
         </w:rPr>
-        <w:t>Comparación de rendimiento para Insertion Sort.</w:t>
+        <w:t xml:space="preserve">Comparación de rendimiento para </w:t>
+      </w:r>
+      <w:proofErr w:type="spellStart"/>
+      <w:r>
+        <w:rPr>
+          <w:rFonts w:ascii="Dax-Regular" w:hAnsi="Dax-Regular"/>
+          <w:lang w:val="es-419"/>
+        </w:rPr>
+        <w:t>Insertion</w:t>
+      </w:r>
+      <w:proofErr w:type="spellEnd"/>
+      <w:r>
+        <w:rPr>
+          <w:rFonts w:ascii="Dax-Regular" w:hAnsi="Dax-Regular"/>
+          <w:lang w:val="es-419"/>
+        </w:rPr>
+        <w:t xml:space="preserve"> </w:t>
+      </w:r>
+      <w:proofErr w:type="spellStart"/>
+      <w:r>
+        <w:rPr>
+          <w:rFonts w:ascii="Dax-Regular" w:hAnsi="Dax-Regular"/>
+          <w:lang w:val="es-419"/>
+        </w:rPr>
+        <w:t>Sort</w:t>
+      </w:r>
+      <w:proofErr w:type="spellEnd"/>
+      <w:r>
+        <w:rPr>
+          <w:rFonts w:ascii="Dax-Regular" w:hAnsi="Dax-Regular"/>
+          <w:lang w:val="es-419"/>
+        </w:rPr>
+        <w:t>.</w:t>
       </w:r>
     </w:p>
     <w:p>
@@ -5473,7 +6549,39 @@
           <w:rFonts w:ascii="Dax-Regular" w:hAnsi="Dax-Regular"/>
           <w:lang w:val="es-419"/>
         </w:rPr>
-        <w:t>Comparación de rendimiento para Selection Sort.</w:t>
+        <w:t xml:space="preserve">Comparación de rendimiento para </w:t>
+      </w:r>
+      <w:proofErr w:type="spellStart"/>
+      <w:r>
+        <w:rPr>
+          <w:rFonts w:ascii="Dax-Regular" w:hAnsi="Dax-Regular"/>
+          <w:lang w:val="es-419"/>
+        </w:rPr>
+        <w:t>Selection</w:t>
+      </w:r>
+      <w:proofErr w:type="spellEnd"/>
+      <w:r>
+        <w:rPr>
+          <w:rFonts w:ascii="Dax-Regular" w:hAnsi="Dax-Regular"/>
+          <w:lang w:val="es-419"/>
+        </w:rPr>
+        <w:t xml:space="preserve"> </w:t>
+      </w:r>
+      <w:proofErr w:type="spellStart"/>
+      <w:r>
+        <w:rPr>
+          <w:rFonts w:ascii="Dax-Regular" w:hAnsi="Dax-Regular"/>
+          <w:lang w:val="es-419"/>
+        </w:rPr>
+        <w:t>Sort</w:t>
+      </w:r>
+      <w:proofErr w:type="spellEnd"/>
+      <w:r>
+        <w:rPr>
+          <w:rFonts w:ascii="Dax-Regular" w:hAnsi="Dax-Regular"/>
+          <w:lang w:val="es-419"/>
+        </w:rPr>
+        <w:t>.</w:t>
       </w:r>
     </w:p>
     <w:p>
@@ -5495,7 +6603,23 @@
           <w:rFonts w:ascii="Dax-Regular" w:hAnsi="Dax-Regular"/>
           <w:lang w:val="es-419"/>
         </w:rPr>
-        <w:t>Comparación de rendimiento para Shell Sort.</w:t>
+        <w:t xml:space="preserve">Comparación de rendimiento para Shell </w:t>
+      </w:r>
+      <w:proofErr w:type="spellStart"/>
+      <w:r>
+        <w:rPr>
+          <w:rFonts w:ascii="Dax-Regular" w:hAnsi="Dax-Regular"/>
+          <w:lang w:val="es-419"/>
+        </w:rPr>
+        <w:t>Sort</w:t>
+      </w:r>
+      <w:proofErr w:type="spellEnd"/>
+      <w:r>
+        <w:rPr>
+          <w:rFonts w:ascii="Dax-Regular" w:hAnsi="Dax-Regular"/>
+          <w:lang w:val="es-419"/>
+        </w:rPr>
+        <w:t>.</w:t>
       </w:r>
     </w:p>
     <w:p>
@@ -7262,9 +8386,12 @@
 </file>
 
 <file path=customXml/item1.xml><?xml version="1.0" encoding="utf-8"?>
-<p:properties xmlns:p="http://schemas.microsoft.com/office/2006/metadata/properties" xmlns:xsi="http://www.w3.org/2001/XMLSchema-instance" xmlns:pc="http://schemas.microsoft.com/office/infopath/2007/PartnerControls">
-  <documentManagement/>
-</p:properties>
+<?mso-contentType ?>
+<FormTemplates xmlns="http://schemas.microsoft.com/sharepoint/v3/contenttype/forms">
+  <Display>DocumentLibraryForm</Display>
+  <Edit>DocumentLibraryForm</Edit>
+  <New>DocumentLibraryForm</New>
+</FormTemplates>
 </file>
 
 <file path=customXml/item2.xml><?xml version="1.0" encoding="utf-8"?>
@@ -7479,19 +8606,15 @@
 </file>
 
 <file path=customXml/item3.xml><?xml version="1.0" encoding="utf-8"?>
-<?mso-contentType ?>
-<FormTemplates xmlns="http://schemas.microsoft.com/sharepoint/v3/contenttype/forms">
-  <Display>DocumentLibraryForm</Display>
-  <Edit>DocumentLibraryForm</Edit>
-  <New>DocumentLibraryForm</New>
-</FormTemplates>
+<p:properties xmlns:p="http://schemas.microsoft.com/office/2006/metadata/properties" xmlns:xsi="http://www.w3.org/2001/XMLSchema-instance" xmlns:pc="http://schemas.microsoft.com/office/infopath/2007/PartnerControls">
+  <documentManagement/>
+</p:properties>
 </file>
 
 <file path=customXml/itemProps1.xml><?xml version="1.0" encoding="utf-8"?>
-<ds:datastoreItem xmlns:ds="http://schemas.openxmlformats.org/officeDocument/2006/customXml" ds:itemID="{D8D55360-DA4E-4EE6-A532-0D8BE99E30A4}">
+<ds:datastoreItem xmlns:ds="http://schemas.openxmlformats.org/officeDocument/2006/customXml" ds:itemID="{7DBE8262-9C92-4A1B-85FF-A533173B85D6}">
   <ds:schemaRefs>
-    <ds:schemaRef ds:uri="http://schemas.microsoft.com/office/2006/metadata/properties"/>
-    <ds:schemaRef ds:uri="http://schemas.microsoft.com/office/infopath/2007/PartnerControls"/>
+    <ds:schemaRef ds:uri="http://schemas.microsoft.com/sharepoint/v3/contenttype/forms"/>
   </ds:schemaRefs>
 </ds:datastoreItem>
 </file>
@@ -7516,9 +8639,10 @@
 </file>
 
 <file path=customXml/itemProps3.xml><?xml version="1.0" encoding="utf-8"?>
-<ds:datastoreItem xmlns:ds="http://schemas.openxmlformats.org/officeDocument/2006/customXml" ds:itemID="{7DBE8262-9C92-4A1B-85FF-A533173B85D6}">
+<ds:datastoreItem xmlns:ds="http://schemas.openxmlformats.org/officeDocument/2006/customXml" ds:itemID="{D8D55360-DA4E-4EE6-A532-0D8BE99E30A4}">
   <ds:schemaRefs>
-    <ds:schemaRef ds:uri="http://schemas.microsoft.com/sharepoint/v3/contenttype/forms"/>
+    <ds:schemaRef ds:uri="http://schemas.microsoft.com/office/2006/metadata/properties"/>
+    <ds:schemaRef ds:uri="http://schemas.microsoft.com/office/infopath/2007/PartnerControls"/>
   </ds:schemaRefs>
 </ds:datastoreItem>
 </file>
</xml_diff>

<commit_message>
Cambios finales para la maquina1 en el word
</commit_message>
<xml_diff>
--- a/Docs/Observaciones-Lab 4.docx
+++ b/Docs/Observaciones-Lab 4.docx
@@ -2280,6 +2280,14 @@
                 <w:lang w:val="es-419"/>
               </w:rPr>
             </w:pPr>
+            <w:r>
+              <w:rPr>
+                <w:rFonts w:ascii="Dax-Regular" w:hAnsi="Dax-Regular"/>
+                <w:noProof w:val="0"/>
+                <w:lang w:val="es-419"/>
+              </w:rPr>
+              <w:t>1848.96</w:t>
+            </w:r>
           </w:p>
         </w:tc>
       </w:tr>
@@ -2381,6 +2389,14 @@
                 <w:lang w:val="es-419"/>
               </w:rPr>
             </w:pPr>
+            <w:r>
+              <w:rPr>
+                <w:rFonts w:ascii="Dax-Regular" w:hAnsi="Dax-Regular"/>
+                <w:noProof w:val="0"/>
+                <w:lang w:val="es-419"/>
+              </w:rPr>
+              <w:t>7781.25</w:t>
+            </w:r>
           </w:p>
         </w:tc>
       </w:tr>
@@ -2475,6 +2491,30 @@
                 <w:lang w:val="es-419"/>
               </w:rPr>
             </w:pPr>
+            <w:r>
+              <w:rPr>
+                <w:rFonts w:ascii="Dax-Regular" w:hAnsi="Dax-Regular"/>
+                <w:noProof w:val="0"/>
+                <w:lang w:val="es-419"/>
+              </w:rPr>
+              <w:t>37382</w:t>
+            </w:r>
+            <w:r>
+              <w:rPr>
+                <w:rFonts w:ascii="Dax-Regular" w:hAnsi="Dax-Regular"/>
+                <w:noProof w:val="0"/>
+                <w:lang w:val="es-419"/>
+              </w:rPr>
+              <w:t>.</w:t>
+            </w:r>
+            <w:r>
+              <w:rPr>
+                <w:rFonts w:ascii="Dax-Regular" w:hAnsi="Dax-Regular"/>
+                <w:noProof w:val="0"/>
+                <w:lang w:val="es-419"/>
+              </w:rPr>
+              <w:t>81</w:t>
+            </w:r>
           </w:p>
         </w:tc>
       </w:tr>
@@ -2568,6 +2608,14 @@
                 <w:lang w:val="es-419"/>
               </w:rPr>
             </w:pPr>
+            <w:r>
+              <w:rPr>
+                <w:rFonts w:ascii="Dax-Regular" w:hAnsi="Dax-Regular"/>
+                <w:noProof w:val="0"/>
+                <w:lang w:val="es-419"/>
+              </w:rPr>
+              <w:t>232937.50</w:t>
+            </w:r>
           </w:p>
         </w:tc>
       </w:tr>
@@ -2662,6 +2710,14 @@
                 <w:lang w:val="es-419"/>
               </w:rPr>
             </w:pPr>
+            <w:r>
+              <w:rPr>
+                <w:rFonts w:ascii="Dax-Regular" w:hAnsi="Dax-Regular"/>
+                <w:noProof w:val="0"/>
+                <w:lang w:val="es-419"/>
+              </w:rPr>
+              <w:t>---</w:t>
+            </w:r>
           </w:p>
         </w:tc>
       </w:tr>
@@ -2755,6 +2811,14 @@
                 <w:lang w:val="es-419"/>
               </w:rPr>
             </w:pPr>
+            <w:r>
+              <w:rPr>
+                <w:rFonts w:ascii="Dax-Regular" w:hAnsi="Dax-Regular"/>
+                <w:noProof w:val="0"/>
+                <w:lang w:val="es-419"/>
+              </w:rPr>
+              <w:t>---</w:t>
+            </w:r>
           </w:p>
         </w:tc>
       </w:tr>
@@ -2849,6 +2913,14 @@
                 <w:lang w:val="es-419"/>
               </w:rPr>
             </w:pPr>
+            <w:r>
+              <w:rPr>
+                <w:rFonts w:ascii="Dax-Regular" w:hAnsi="Dax-Regular"/>
+                <w:noProof w:val="0"/>
+                <w:lang w:val="es-419"/>
+              </w:rPr>
+              <w:t>---</w:t>
+            </w:r>
           </w:p>
         </w:tc>
       </w:tr>
@@ -2942,6 +3014,14 @@
                 <w:lang w:val="es-419"/>
               </w:rPr>
             </w:pPr>
+            <w:r>
+              <w:rPr>
+                <w:rFonts w:ascii="Dax-Regular" w:hAnsi="Dax-Regular"/>
+                <w:noProof w:val="0"/>
+                <w:lang w:val="es-419"/>
+              </w:rPr>
+              <w:t>---</w:t>
+            </w:r>
           </w:p>
         </w:tc>
       </w:tr>
@@ -3036,6 +3116,14 @@
                 <w:lang w:val="es-419"/>
               </w:rPr>
             </w:pPr>
+            <w:r>
+              <w:rPr>
+                <w:rFonts w:ascii="Dax-Regular" w:hAnsi="Dax-Regular"/>
+                <w:noProof w:val="0"/>
+                <w:lang w:val="es-419"/>
+              </w:rPr>
+              <w:t>---</w:t>
+            </w:r>
           </w:p>
         </w:tc>
       </w:tr>
@@ -3131,6 +3219,14 @@
                 <w:lang w:val="es-419"/>
               </w:rPr>
             </w:pPr>
+            <w:r>
+              <w:rPr>
+                <w:rFonts w:ascii="Dax-Regular" w:hAnsi="Dax-Regular"/>
+                <w:noProof w:val="0"/>
+                <w:lang w:val="es-419"/>
+              </w:rPr>
+              <w:t>---</w:t>
+            </w:r>
           </w:p>
         </w:tc>
       </w:tr>
@@ -3344,6 +3440,14 @@
                 <w:lang w:val="es-419"/>
               </w:rPr>
             </w:pPr>
+            <w:r>
+              <w:rPr>
+                <w:rFonts w:ascii="Dax-Regular" w:hAnsi="Dax-Regular"/>
+                <w:noProof w:val="0"/>
+                <w:lang w:val="es-419"/>
+              </w:rPr>
+              <w:t>Mejor</w:t>
+            </w:r>
           </w:p>
         </w:tc>
         <w:tc>
@@ -3360,6 +3464,14 @@
                 <w:lang w:val="es-419"/>
               </w:rPr>
             </w:pPr>
+            <w:r>
+              <w:rPr>
+                <w:rFonts w:ascii="Dax-Regular" w:hAnsi="Dax-Regular"/>
+                <w:noProof w:val="0"/>
+                <w:lang w:val="es-419"/>
+              </w:rPr>
+              <w:t>Peor</w:t>
+            </w:r>
           </w:p>
         </w:tc>
       </w:tr>
@@ -3435,6 +3547,14 @@
                 <w:lang w:val="es-419"/>
               </w:rPr>
             </w:pPr>
+            <w:r>
+              <w:rPr>
+                <w:rFonts w:ascii="Dax-Regular" w:hAnsi="Dax-Regular"/>
+                <w:noProof w:val="0"/>
+                <w:lang w:val="es-419"/>
+              </w:rPr>
+              <w:t>Mejor</w:t>
+            </w:r>
           </w:p>
         </w:tc>
         <w:tc>
@@ -3451,6 +3571,14 @@
                 <w:lang w:val="es-419"/>
               </w:rPr>
             </w:pPr>
+            <w:r>
+              <w:rPr>
+                <w:rFonts w:ascii="Dax-Regular" w:hAnsi="Dax-Regular"/>
+                <w:noProof w:val="0"/>
+                <w:lang w:val="es-419"/>
+              </w:rPr>
+              <w:t>Peor</w:t>
+            </w:r>
           </w:p>
         </w:tc>
       </w:tr>
@@ -3508,6 +3636,14 @@
                 <w:lang w:val="es-419"/>
               </w:rPr>
             </w:pPr>
+            <w:r>
+              <w:rPr>
+                <w:rFonts w:ascii="Dax-Regular" w:hAnsi="Dax-Regular"/>
+                <w:noProof w:val="0"/>
+                <w:lang w:val="es-419"/>
+              </w:rPr>
+              <w:t>Mejor</w:t>
+            </w:r>
           </w:p>
         </w:tc>
         <w:tc>
@@ -3525,6 +3661,14 @@
                 <w:lang w:val="es-419"/>
               </w:rPr>
             </w:pPr>
+            <w:r>
+              <w:rPr>
+                <w:rFonts w:ascii="Dax-Regular" w:hAnsi="Dax-Regular"/>
+                <w:noProof w:val="0"/>
+                <w:lang w:val="es-419"/>
+              </w:rPr>
+              <w:t>Peor</w:t>
+            </w:r>
           </w:p>
         </w:tc>
       </w:tr>
@@ -6665,6 +6809,27 @@
     </w:p>
     <w:p>
       <w:pPr>
+        <w:spacing w:after="0"/>
+        <w:jc w:val="both"/>
+        <w:rPr>
+          <w:lang w:val="es-419"/>
+        </w:rPr>
+      </w:pPr>
+      <w:r>
+        <w:rPr>
+          <w:lang w:val="es-419"/>
+        </w:rPr>
+        <w:t xml:space="preserve">Como fue previsto en la teoría, el array list resulto más efectivo en cuanto a la manipulación de los datos mediante los algoritmos de ordenamiento. Esto pues al hacer un arreglo de datos, fue posible ordenar con menos de 10 minutos de carga 32000 datos usando selection e insertion sort y </w:t>
+      </w:r>
+      <w:r>
+        <w:rPr>
+          <w:lang w:val="es-419"/>
+        </w:rPr>
+        <w:t>256000 datos al usar el shell sort. Esto comparado con los 2000 datos al usar una lista encadenada con los mismos algoritmos y para el shell sort tan solo 8000. La teoria dice que para un arreglo es más facil realizar algoritmos, que recorran toda la lista, comparado con una lista en cadenada pues en la segunda se debe saltar entre varios lugares en el almacenamiento mientras que en el arreglo todos los datos estan seguidos.</w:t>
+      </w:r>
+    </w:p>
+    <w:p>
+      <w:pPr>
         <w:pStyle w:val="Prrafodelista"/>
         <w:numPr>
           <w:ilvl w:val="0"/>
@@ -6686,6 +6851,15 @@
     </w:p>
     <w:p>
       <w:pPr>
+        <w:spacing w:after="0"/>
+        <w:jc w:val="both"/>
+        <w:rPr>
+          <w:lang w:val="es-419"/>
+        </w:rPr>
+      </w:pPr>
+    </w:p>
+    <w:p>
+      <w:pPr>
         <w:pStyle w:val="Prrafodelista"/>
         <w:numPr>
           <w:ilvl w:val="0"/>
@@ -6707,6 +6881,15 @@
     </w:p>
     <w:p>
       <w:pPr>
+        <w:spacing w:after="0"/>
+        <w:jc w:val="both"/>
+        <w:rPr>
+          <w:lang w:val="es-419"/>
+        </w:rPr>
+      </w:pPr>
+    </w:p>
+    <w:p>
+      <w:pPr>
         <w:pStyle w:val="Prrafodelista"/>
         <w:numPr>
           <w:ilvl w:val="0"/>
@@ -6723,6 +6906,20 @@
           <w:lang w:val="es-419"/>
         </w:rPr>
         <w:t>¿Cuál Estructura de Datos es mejor utilizar si solo se tiene en cuenta los tiempos de ejecución de los algoritmos?</w:t>
+      </w:r>
+    </w:p>
+    <w:p>
+      <w:pPr>
+        <w:jc w:val="both"/>
+        <w:rPr>
+          <w:lang w:val="es-419"/>
+        </w:rPr>
+      </w:pPr>
+      <w:r>
+        <w:rPr>
+          <w:lang w:val="es-419"/>
+        </w:rPr>
+        <w:t>Erreglo tuvo mucho mejores tiempos de carga por lo que si solo se tiene en cuenta los tiempos de ejecución, esta es la mejor estructura de datos.</w:t>
       </w:r>
     </w:p>
     <w:p>
@@ -8386,12 +8583,9 @@
 </file>
 
 <file path=customXml/item1.xml><?xml version="1.0" encoding="utf-8"?>
-<?mso-contentType ?>
-<FormTemplates xmlns="http://schemas.microsoft.com/sharepoint/v3/contenttype/forms">
-  <Display>DocumentLibraryForm</Display>
-  <Edit>DocumentLibraryForm</Edit>
-  <New>DocumentLibraryForm</New>
-</FormTemplates>
+<p:properties xmlns:p="http://schemas.microsoft.com/office/2006/metadata/properties" xmlns:xsi="http://www.w3.org/2001/XMLSchema-instance" xmlns:pc="http://schemas.microsoft.com/office/infopath/2007/PartnerControls">
+  <documentManagement/>
+</p:properties>
 </file>
 
 <file path=customXml/item2.xml><?xml version="1.0" encoding="utf-8"?>
@@ -8606,15 +8800,19 @@
 </file>
 
 <file path=customXml/item3.xml><?xml version="1.0" encoding="utf-8"?>
-<p:properties xmlns:p="http://schemas.microsoft.com/office/2006/metadata/properties" xmlns:xsi="http://www.w3.org/2001/XMLSchema-instance" xmlns:pc="http://schemas.microsoft.com/office/infopath/2007/PartnerControls">
-  <documentManagement/>
-</p:properties>
+<?mso-contentType ?>
+<FormTemplates xmlns="http://schemas.microsoft.com/sharepoint/v3/contenttype/forms">
+  <Display>DocumentLibraryForm</Display>
+  <Edit>DocumentLibraryForm</Edit>
+  <New>DocumentLibraryForm</New>
+</FormTemplates>
 </file>
 
 <file path=customXml/itemProps1.xml><?xml version="1.0" encoding="utf-8"?>
-<ds:datastoreItem xmlns:ds="http://schemas.openxmlformats.org/officeDocument/2006/customXml" ds:itemID="{7DBE8262-9C92-4A1B-85FF-A533173B85D6}">
+<ds:datastoreItem xmlns:ds="http://schemas.openxmlformats.org/officeDocument/2006/customXml" ds:itemID="{D8D55360-DA4E-4EE6-A532-0D8BE99E30A4}">
   <ds:schemaRefs>
-    <ds:schemaRef ds:uri="http://schemas.microsoft.com/sharepoint/v3/contenttype/forms"/>
+    <ds:schemaRef ds:uri="http://schemas.microsoft.com/office/2006/metadata/properties"/>
+    <ds:schemaRef ds:uri="http://schemas.microsoft.com/office/infopath/2007/PartnerControls"/>
   </ds:schemaRefs>
 </ds:datastoreItem>
 </file>
@@ -8639,10 +8837,9 @@
 </file>
 
 <file path=customXml/itemProps3.xml><?xml version="1.0" encoding="utf-8"?>
-<ds:datastoreItem xmlns:ds="http://schemas.openxmlformats.org/officeDocument/2006/customXml" ds:itemID="{D8D55360-DA4E-4EE6-A532-0D8BE99E30A4}">
+<ds:datastoreItem xmlns:ds="http://schemas.openxmlformats.org/officeDocument/2006/customXml" ds:itemID="{7DBE8262-9C92-4A1B-85FF-A533173B85D6}">
   <ds:schemaRefs>
-    <ds:schemaRef ds:uri="http://schemas.microsoft.com/office/2006/metadata/properties"/>
-    <ds:schemaRef ds:uri="http://schemas.microsoft.com/office/infopath/2007/PartnerControls"/>
+    <ds:schemaRef ds:uri="http://schemas.microsoft.com/sharepoint/v3/contenttype/forms"/>
   </ds:schemaRefs>
 </ds:datastoreItem>
 </file>
</xml_diff>

<commit_message>
Todos los datos juntos
</commit_message>
<xml_diff>
--- a/Docs/Observaciones-Lab 4.docx
+++ b/Docs/Observaciones-Lab 4.docx
@@ -120,9 +120,9 @@
         <w:tblLook w:val="04A0" w:firstRow="1" w:lastRow="0" w:firstColumn="1" w:lastColumn="0" w:noHBand="0" w:noVBand="1"/>
       </w:tblPr>
       <w:tblGrid>
-        <w:gridCol w:w="2127"/>
+        <w:gridCol w:w="2128"/>
         <w:gridCol w:w="2463"/>
-        <w:gridCol w:w="2497"/>
+        <w:gridCol w:w="2496"/>
       </w:tblGrid>
       <w:tr>
         <w:trPr>
@@ -133,7 +133,7 @@
         <w:tc>
           <w:tcPr>
             <w:cnfStyle w:val="001000000000" w:firstRow="0" w:lastRow="0" w:firstColumn="1" w:lastColumn="0" w:oddVBand="0" w:evenVBand="0" w:oddHBand="0" w:evenHBand="0" w:firstRowFirstColumn="0" w:firstRowLastColumn="0" w:lastRowFirstColumn="0" w:lastRowLastColumn="0"/>
-            <w:tcW w:w="1500" w:type="pct"/>
+            <w:tcW w:w="1501" w:type="pct"/>
             <w:tcBorders>
               <w:top w:val="single" w:sz="4" w:space="0" w:color="auto"/>
             </w:tcBorders>
@@ -151,7 +151,7 @@
         </w:tc>
         <w:tc>
           <w:tcPr>
-            <w:tcW w:w="1737" w:type="pct"/>
+            <w:tcW w:w="1738" w:type="pct"/>
             <w:tcBorders>
               <w:top w:val="single" w:sz="4" w:space="0" w:color="auto"/>
             </w:tcBorders>
@@ -212,7 +212,7 @@
         <w:tc>
           <w:tcPr>
             <w:cnfStyle w:val="001000000000" w:firstRow="0" w:lastRow="0" w:firstColumn="1" w:lastColumn="0" w:oddVBand="0" w:evenVBand="0" w:oddHBand="0" w:evenHBand="0" w:firstRowFirstColumn="0" w:firstRowLastColumn="0" w:lastRowFirstColumn="0" w:lastRowLastColumn="0"/>
-            <w:tcW w:w="1500" w:type="pct"/>
+            <w:tcW w:w="1501" w:type="pct"/>
           </w:tcPr>
           <w:p>
             <w:pPr>
@@ -235,7 +235,7 @@
         </w:tc>
         <w:tc>
           <w:tcPr>
-            <w:tcW w:w="1737" w:type="pct"/>
+            <w:tcW w:w="1738" w:type="pct"/>
           </w:tcPr>
           <w:p>
             <w:pPr>
@@ -284,9 +284,16 @@
               <w:rPr>
                 <w:rFonts w:ascii="Dax-Regular" w:hAnsi="Dax-Regular"/>
                 <w:noProof w:val="0"/>
-                <w:lang w:val="es-419"/>
-              </w:rPr>
-            </w:pPr>
+              </w:rPr>
+            </w:pPr>
+            <w:r>
+              <w:rPr>
+                <w:rFonts w:ascii="Helvetica Neue" w:hAnsi="Helvetica Neue" w:cs="Helvetica Neue"/>
+                <w:noProof w:val="0"/>
+                <w:color w:val="000000"/>
+              </w:rPr>
+              <w:t>1.6 GHz Dual-Core Intel Core i5</w:t>
+            </w:r>
           </w:p>
         </w:tc>
       </w:tr>
@@ -297,7 +304,7 @@
         <w:tc>
           <w:tcPr>
             <w:cnfStyle w:val="001000000000" w:firstRow="0" w:lastRow="0" w:firstColumn="1" w:lastColumn="0" w:oddVBand="0" w:evenVBand="0" w:oddHBand="0" w:evenHBand="0" w:firstRowFirstColumn="0" w:firstRowLastColumn="0" w:lastRowFirstColumn="0" w:lastRowLastColumn="0"/>
-            <w:tcW w:w="1500" w:type="pct"/>
+            <w:tcW w:w="1501" w:type="pct"/>
           </w:tcPr>
           <w:p>
             <w:pPr>
@@ -320,7 +327,7 @@
         </w:tc>
         <w:tc>
           <w:tcPr>
-            <w:tcW w:w="1737" w:type="pct"/>
+            <w:tcW w:w="1738" w:type="pct"/>
           </w:tcPr>
           <w:p>
             <w:pPr>
@@ -356,6 +363,14 @@
                 <w:lang w:val="es-419"/>
               </w:rPr>
             </w:pPr>
+            <w:r>
+              <w:rPr>
+                <w:rFonts w:ascii="Helvetica Neue" w:hAnsi="Helvetica Neue" w:cs="Helvetica Neue"/>
+                <w:noProof w:val="0"/>
+                <w:color w:val="000000"/>
+              </w:rPr>
+              <w:t>8 GB 1600 MHz DDR3</w:t>
+            </w:r>
           </w:p>
         </w:tc>
       </w:tr>
@@ -367,7 +382,7 @@
         <w:tc>
           <w:tcPr>
             <w:cnfStyle w:val="001000000000" w:firstRow="0" w:lastRow="0" w:firstColumn="1" w:lastColumn="0" w:oddVBand="0" w:evenVBand="0" w:oddHBand="0" w:evenHBand="0" w:firstRowFirstColumn="0" w:firstRowLastColumn="0" w:lastRowFirstColumn="0" w:lastRowLastColumn="0"/>
-            <w:tcW w:w="1500" w:type="pct"/>
+            <w:tcW w:w="1501" w:type="pct"/>
           </w:tcPr>
           <w:p>
             <w:pPr>
@@ -390,7 +405,7 @@
         </w:tc>
         <w:tc>
           <w:tcPr>
-            <w:tcW w:w="1737" w:type="pct"/>
+            <w:tcW w:w="1738" w:type="pct"/>
           </w:tcPr>
           <w:p>
             <w:pPr>
@@ -427,6 +442,30 @@
                 <w:lang w:val="es-419"/>
               </w:rPr>
             </w:pPr>
+            <w:r>
+              <w:rPr>
+                <w:rFonts w:ascii="Dax-Regular" w:hAnsi="Dax-Regular"/>
+                <w:noProof w:val="0"/>
+                <w:lang w:val="es-419"/>
+              </w:rPr>
+              <w:t xml:space="preserve">MacOS Big Sur </w:t>
+            </w:r>
+            <w:r>
+              <w:rPr>
+                <w:rFonts w:ascii="Dax-Regular" w:hAnsi="Dax-Regular"/>
+                <w:noProof w:val="0"/>
+                <w:lang w:val="es-419"/>
+              </w:rPr>
+              <w:t>versión</w:t>
+            </w:r>
+            <w:r>
+              <w:rPr>
+                <w:rFonts w:ascii="Dax-Regular" w:hAnsi="Dax-Regular"/>
+                <w:noProof w:val="0"/>
+                <w:lang w:val="es-419"/>
+              </w:rPr>
+              <w:t xml:space="preserve"> 11.1</w:t>
+            </w:r>
           </w:p>
         </w:tc>
       </w:tr>
@@ -602,13 +641,41 @@
                 <w:lang w:val="es-419"/>
               </w:rPr>
             </w:pPr>
-            <w:r>
-              <w:rPr>
-                <w:rFonts w:ascii="Dax-Regular" w:hAnsi="Dax-Regular"/>
-                <w:noProof w:val="0"/>
-                <w:lang w:val="es-419"/>
-              </w:rPr>
-              <w:t>Insertion Sort (ms)</w:t>
+            <w:proofErr w:type="spellStart"/>
+            <w:r>
+              <w:rPr>
+                <w:rFonts w:ascii="Dax-Regular" w:hAnsi="Dax-Regular"/>
+                <w:noProof w:val="0"/>
+                <w:lang w:val="es-419"/>
+              </w:rPr>
+              <w:t>Insertion</w:t>
+            </w:r>
+            <w:proofErr w:type="spellEnd"/>
+            <w:r>
+              <w:rPr>
+                <w:rFonts w:ascii="Dax-Regular" w:hAnsi="Dax-Regular"/>
+                <w:noProof w:val="0"/>
+                <w:lang w:val="es-419"/>
+              </w:rPr>
+              <w:t xml:space="preserve"> </w:t>
+            </w:r>
+            <w:proofErr w:type="spellStart"/>
+            <w:r>
+              <w:rPr>
+                <w:rFonts w:ascii="Dax-Regular" w:hAnsi="Dax-Regular"/>
+                <w:noProof w:val="0"/>
+                <w:lang w:val="es-419"/>
+              </w:rPr>
+              <w:t>Sort</w:t>
+            </w:r>
+            <w:proofErr w:type="spellEnd"/>
+            <w:r>
+              <w:rPr>
+                <w:rFonts w:ascii="Dax-Regular" w:hAnsi="Dax-Regular"/>
+                <w:noProof w:val="0"/>
+                <w:lang w:val="es-419"/>
+              </w:rPr>
+              <w:t xml:space="preserve"> (ms)</w:t>
             </w:r>
           </w:p>
         </w:tc>
@@ -629,13 +696,41 @@
                 <w:lang w:val="es-419"/>
               </w:rPr>
             </w:pPr>
-            <w:r>
-              <w:rPr>
-                <w:rFonts w:ascii="Dax-Regular" w:hAnsi="Dax-Regular"/>
-                <w:noProof w:val="0"/>
-                <w:lang w:val="es-419"/>
-              </w:rPr>
-              <w:t>Selection Sort (ms)</w:t>
+            <w:proofErr w:type="spellStart"/>
+            <w:r>
+              <w:rPr>
+                <w:rFonts w:ascii="Dax-Regular" w:hAnsi="Dax-Regular"/>
+                <w:noProof w:val="0"/>
+                <w:lang w:val="es-419"/>
+              </w:rPr>
+              <w:t>Selection</w:t>
+            </w:r>
+            <w:proofErr w:type="spellEnd"/>
+            <w:r>
+              <w:rPr>
+                <w:rFonts w:ascii="Dax-Regular" w:hAnsi="Dax-Regular"/>
+                <w:noProof w:val="0"/>
+                <w:lang w:val="es-419"/>
+              </w:rPr>
+              <w:t xml:space="preserve"> </w:t>
+            </w:r>
+            <w:proofErr w:type="spellStart"/>
+            <w:r>
+              <w:rPr>
+                <w:rFonts w:ascii="Dax-Regular" w:hAnsi="Dax-Regular"/>
+                <w:noProof w:val="0"/>
+                <w:lang w:val="es-419"/>
+              </w:rPr>
+              <w:t>Sort</w:t>
+            </w:r>
+            <w:proofErr w:type="spellEnd"/>
+            <w:r>
+              <w:rPr>
+                <w:rFonts w:ascii="Dax-Regular" w:hAnsi="Dax-Regular"/>
+                <w:noProof w:val="0"/>
+                <w:lang w:val="es-419"/>
+              </w:rPr>
+              <w:t xml:space="preserve"> (ms)</w:t>
             </w:r>
           </w:p>
         </w:tc>
@@ -662,7 +757,25 @@
                 <w:noProof w:val="0"/>
                 <w:lang w:val="es-419"/>
               </w:rPr>
-              <w:t>Shell Sort (ms)</w:t>
+              <w:t xml:space="preserve">Shell </w:t>
+            </w:r>
+            <w:proofErr w:type="spellStart"/>
+            <w:r>
+              <w:rPr>
+                <w:rFonts w:ascii="Dax-Regular" w:hAnsi="Dax-Regular"/>
+                <w:noProof w:val="0"/>
+                <w:lang w:val="es-419"/>
+              </w:rPr>
+              <w:t>Sort</w:t>
+            </w:r>
+            <w:proofErr w:type="spellEnd"/>
+            <w:r>
+              <w:rPr>
+                <w:rFonts w:ascii="Dax-Regular" w:hAnsi="Dax-Regular"/>
+                <w:noProof w:val="0"/>
+                <w:lang w:val="es-419"/>
+              </w:rPr>
+              <w:t xml:space="preserve"> (ms)</w:t>
             </w:r>
           </w:p>
         </w:tc>
@@ -1976,13 +2089,41 @@
                 <w:lang w:val="es-419"/>
               </w:rPr>
             </w:pPr>
-            <w:r>
-              <w:rPr>
-                <w:rFonts w:ascii="Dax-Regular" w:hAnsi="Dax-Regular"/>
-                <w:noProof w:val="0"/>
-                <w:lang w:val="es-419"/>
-              </w:rPr>
-              <w:t>Insertion Sort (ms)</w:t>
+            <w:proofErr w:type="spellStart"/>
+            <w:r>
+              <w:rPr>
+                <w:rFonts w:ascii="Dax-Regular" w:hAnsi="Dax-Regular"/>
+                <w:noProof w:val="0"/>
+                <w:lang w:val="es-419"/>
+              </w:rPr>
+              <w:t>Insertion</w:t>
+            </w:r>
+            <w:proofErr w:type="spellEnd"/>
+            <w:r>
+              <w:rPr>
+                <w:rFonts w:ascii="Dax-Regular" w:hAnsi="Dax-Regular"/>
+                <w:noProof w:val="0"/>
+                <w:lang w:val="es-419"/>
+              </w:rPr>
+              <w:t xml:space="preserve"> </w:t>
+            </w:r>
+            <w:proofErr w:type="spellStart"/>
+            <w:r>
+              <w:rPr>
+                <w:rFonts w:ascii="Dax-Regular" w:hAnsi="Dax-Regular"/>
+                <w:noProof w:val="0"/>
+                <w:lang w:val="es-419"/>
+              </w:rPr>
+              <w:t>Sort</w:t>
+            </w:r>
+            <w:proofErr w:type="spellEnd"/>
+            <w:r>
+              <w:rPr>
+                <w:rFonts w:ascii="Dax-Regular" w:hAnsi="Dax-Regular"/>
+                <w:noProof w:val="0"/>
+                <w:lang w:val="es-419"/>
+              </w:rPr>
+              <w:t xml:space="preserve"> (ms)</w:t>
             </w:r>
           </w:p>
         </w:tc>
@@ -2003,13 +2144,41 @@
                 <w:lang w:val="es-419"/>
               </w:rPr>
             </w:pPr>
-            <w:r>
-              <w:rPr>
-                <w:rFonts w:ascii="Dax-Regular" w:hAnsi="Dax-Regular"/>
-                <w:noProof w:val="0"/>
-                <w:lang w:val="es-419"/>
-              </w:rPr>
-              <w:t>Selection Sort (ms)</w:t>
+            <w:proofErr w:type="spellStart"/>
+            <w:r>
+              <w:rPr>
+                <w:rFonts w:ascii="Dax-Regular" w:hAnsi="Dax-Regular"/>
+                <w:noProof w:val="0"/>
+                <w:lang w:val="es-419"/>
+              </w:rPr>
+              <w:t>Selection</w:t>
+            </w:r>
+            <w:proofErr w:type="spellEnd"/>
+            <w:r>
+              <w:rPr>
+                <w:rFonts w:ascii="Dax-Regular" w:hAnsi="Dax-Regular"/>
+                <w:noProof w:val="0"/>
+                <w:lang w:val="es-419"/>
+              </w:rPr>
+              <w:t xml:space="preserve"> </w:t>
+            </w:r>
+            <w:proofErr w:type="spellStart"/>
+            <w:r>
+              <w:rPr>
+                <w:rFonts w:ascii="Dax-Regular" w:hAnsi="Dax-Regular"/>
+                <w:noProof w:val="0"/>
+                <w:lang w:val="es-419"/>
+              </w:rPr>
+              <w:t>Sort</w:t>
+            </w:r>
+            <w:proofErr w:type="spellEnd"/>
+            <w:r>
+              <w:rPr>
+                <w:rFonts w:ascii="Dax-Regular" w:hAnsi="Dax-Regular"/>
+                <w:noProof w:val="0"/>
+                <w:lang w:val="es-419"/>
+              </w:rPr>
+              <w:t xml:space="preserve"> (ms)</w:t>
             </w:r>
           </w:p>
         </w:tc>
@@ -2036,7 +2205,25 @@
                 <w:noProof w:val="0"/>
                 <w:lang w:val="es-419"/>
               </w:rPr>
-              <w:t>Shell Sort (ms)</w:t>
+              <w:t xml:space="preserve">Shell </w:t>
+            </w:r>
+            <w:proofErr w:type="spellStart"/>
+            <w:r>
+              <w:rPr>
+                <w:rFonts w:ascii="Dax-Regular" w:hAnsi="Dax-Regular"/>
+                <w:noProof w:val="0"/>
+                <w:lang w:val="es-419"/>
+              </w:rPr>
+              <w:t>Sort</w:t>
+            </w:r>
+            <w:proofErr w:type="spellEnd"/>
+            <w:r>
+              <w:rPr>
+                <w:rFonts w:ascii="Dax-Regular" w:hAnsi="Dax-Regular"/>
+                <w:noProof w:val="0"/>
+                <w:lang w:val="es-419"/>
+              </w:rPr>
+              <w:t xml:space="preserve"> (ms)</w:t>
             </w:r>
           </w:p>
         </w:tc>
@@ -3248,14 +3435,34 @@
                 <w:lang w:val="es-419"/>
               </w:rPr>
             </w:pPr>
-            <w:r>
-              <w:rPr>
-                <w:rFonts w:ascii="Dax-Regular" w:hAnsi="Dax-Regular"/>
-                <w:noProof w:val="0"/>
-                <w:lang w:val="es-419"/>
-              </w:rPr>
-              <w:t>Insertion sort</w:t>
-            </w:r>
+            <w:proofErr w:type="spellStart"/>
+            <w:r>
+              <w:rPr>
+                <w:rFonts w:ascii="Dax-Regular" w:hAnsi="Dax-Regular"/>
+                <w:noProof w:val="0"/>
+                <w:lang w:val="es-419"/>
+              </w:rPr>
+              <w:t>Insertion</w:t>
+            </w:r>
+            <w:proofErr w:type="spellEnd"/>
+            <w:r>
+              <w:rPr>
+                <w:rFonts w:ascii="Dax-Regular" w:hAnsi="Dax-Regular"/>
+                <w:noProof w:val="0"/>
+                <w:lang w:val="es-419"/>
+              </w:rPr>
+              <w:t xml:space="preserve"> </w:t>
+            </w:r>
+            <w:proofErr w:type="spellStart"/>
+            <w:r>
+              <w:rPr>
+                <w:rFonts w:ascii="Dax-Regular" w:hAnsi="Dax-Regular"/>
+                <w:noProof w:val="0"/>
+                <w:lang w:val="es-419"/>
+              </w:rPr>
+              <w:t>sort</w:t>
+            </w:r>
+            <w:proofErr w:type="spellEnd"/>
           </w:p>
         </w:tc>
         <w:tc>
@@ -3328,14 +3535,34 @@
                 <w:lang w:val="es-419"/>
               </w:rPr>
             </w:pPr>
-            <w:r>
-              <w:rPr>
-                <w:rFonts w:ascii="Dax-Regular" w:hAnsi="Dax-Regular"/>
-                <w:noProof w:val="0"/>
-                <w:lang w:val="es-419"/>
-              </w:rPr>
-              <w:t>Selection sort</w:t>
-            </w:r>
+            <w:proofErr w:type="spellStart"/>
+            <w:r>
+              <w:rPr>
+                <w:rFonts w:ascii="Dax-Regular" w:hAnsi="Dax-Regular"/>
+                <w:noProof w:val="0"/>
+                <w:lang w:val="es-419"/>
+              </w:rPr>
+              <w:t>Selection</w:t>
+            </w:r>
+            <w:proofErr w:type="spellEnd"/>
+            <w:r>
+              <w:rPr>
+                <w:rFonts w:ascii="Dax-Regular" w:hAnsi="Dax-Regular"/>
+                <w:noProof w:val="0"/>
+                <w:lang w:val="es-419"/>
+              </w:rPr>
+              <w:t xml:space="preserve"> </w:t>
+            </w:r>
+            <w:proofErr w:type="spellStart"/>
+            <w:r>
+              <w:rPr>
+                <w:rFonts w:ascii="Dax-Regular" w:hAnsi="Dax-Regular"/>
+                <w:noProof w:val="0"/>
+                <w:lang w:val="es-419"/>
+              </w:rPr>
+              <w:t>sort</w:t>
+            </w:r>
+            <w:proofErr w:type="spellEnd"/>
             <w:r>
               <w:rPr>
                 <w:noProof w:val="0"/>
@@ -3420,8 +3647,18 @@
                 <w:lang w:val="es-419"/>
               </w:rPr>
               <w:lastRenderedPageBreak/>
-              <w:t>Shell sort</w:t>
-            </w:r>
+              <w:t xml:space="preserve">Shell </w:t>
+            </w:r>
+            <w:proofErr w:type="spellStart"/>
+            <w:r>
+              <w:rPr>
+                <w:rFonts w:ascii="Dax-Regular" w:hAnsi="Dax-Regular"/>
+                <w:noProof w:val="0"/>
+                <w:lang w:val="es-419"/>
+              </w:rPr>
+              <w:t>sort</w:t>
+            </w:r>
+            <w:proofErr w:type="spellEnd"/>
           </w:p>
         </w:tc>
         <w:tc>
@@ -3738,7 +3975,39 @@
           <w:rFonts w:ascii="Dax-Regular" w:hAnsi="Dax-Regular"/>
           <w:lang w:val="es-419"/>
         </w:rPr>
-        <w:t>Comparación de rendimiento para Insertion Sort.</w:t>
+        <w:t xml:space="preserve">Comparación de rendimiento para </w:t>
+      </w:r>
+      <w:proofErr w:type="spellStart"/>
+      <w:r>
+        <w:rPr>
+          <w:rFonts w:ascii="Dax-Regular" w:hAnsi="Dax-Regular"/>
+          <w:lang w:val="es-419"/>
+        </w:rPr>
+        <w:t>Insertion</w:t>
+      </w:r>
+      <w:proofErr w:type="spellEnd"/>
+      <w:r>
+        <w:rPr>
+          <w:rFonts w:ascii="Dax-Regular" w:hAnsi="Dax-Regular"/>
+          <w:lang w:val="es-419"/>
+        </w:rPr>
+        <w:t xml:space="preserve"> </w:t>
+      </w:r>
+      <w:proofErr w:type="spellStart"/>
+      <w:r>
+        <w:rPr>
+          <w:rFonts w:ascii="Dax-Regular" w:hAnsi="Dax-Regular"/>
+          <w:lang w:val="es-419"/>
+        </w:rPr>
+        <w:t>Sort</w:t>
+      </w:r>
+      <w:proofErr w:type="spellEnd"/>
+      <w:r>
+        <w:rPr>
+          <w:rFonts w:ascii="Dax-Regular" w:hAnsi="Dax-Regular"/>
+          <w:lang w:val="es-419"/>
+        </w:rPr>
+        <w:t>.</w:t>
       </w:r>
     </w:p>
     <w:p>
@@ -3792,7 +4061,39 @@
           <w:rFonts w:ascii="Dax-Regular" w:hAnsi="Dax-Regular"/>
           <w:lang w:val="es-419"/>
         </w:rPr>
-        <w:t>Comparación de rendimiento para Selection Sort.</w:t>
+        <w:t xml:space="preserve">Comparación de rendimiento para </w:t>
+      </w:r>
+      <w:proofErr w:type="spellStart"/>
+      <w:r>
+        <w:rPr>
+          <w:rFonts w:ascii="Dax-Regular" w:hAnsi="Dax-Regular"/>
+          <w:lang w:val="es-419"/>
+        </w:rPr>
+        <w:t>Selection</w:t>
+      </w:r>
+      <w:proofErr w:type="spellEnd"/>
+      <w:r>
+        <w:rPr>
+          <w:rFonts w:ascii="Dax-Regular" w:hAnsi="Dax-Regular"/>
+          <w:lang w:val="es-419"/>
+        </w:rPr>
+        <w:t xml:space="preserve"> </w:t>
+      </w:r>
+      <w:proofErr w:type="spellStart"/>
+      <w:r>
+        <w:rPr>
+          <w:rFonts w:ascii="Dax-Regular" w:hAnsi="Dax-Regular"/>
+          <w:lang w:val="es-419"/>
+        </w:rPr>
+        <w:t>Sort</w:t>
+      </w:r>
+      <w:proofErr w:type="spellEnd"/>
+      <w:r>
+        <w:rPr>
+          <w:rFonts w:ascii="Dax-Regular" w:hAnsi="Dax-Regular"/>
+          <w:lang w:val="es-419"/>
+        </w:rPr>
+        <w:t>.</w:t>
       </w:r>
     </w:p>
     <w:p>
@@ -3846,7 +4147,23 @@
           <w:rFonts w:ascii="Dax-Regular" w:hAnsi="Dax-Regular"/>
           <w:lang w:val="es-419"/>
         </w:rPr>
-        <w:t>Comparación de rendimiento para Shell Sort.</w:t>
+        <w:t xml:space="preserve">Comparación de rendimiento para Shell </w:t>
+      </w:r>
+      <w:proofErr w:type="spellStart"/>
+      <w:r>
+        <w:rPr>
+          <w:rFonts w:ascii="Dax-Regular" w:hAnsi="Dax-Regular"/>
+          <w:lang w:val="es-419"/>
+        </w:rPr>
+        <w:t>Sort</w:t>
+      </w:r>
+      <w:proofErr w:type="spellEnd"/>
+      <w:r>
+        <w:rPr>
+          <w:rFonts w:ascii="Dax-Regular" w:hAnsi="Dax-Regular"/>
+          <w:lang w:val="es-419"/>
+        </w:rPr>
+        <w:t>.</w:t>
       </w:r>
     </w:p>
     <w:p>
@@ -3999,13 +4316,41 @@
                 <w:lang w:val="es-419"/>
               </w:rPr>
             </w:pPr>
-            <w:r>
-              <w:rPr>
-                <w:rFonts w:ascii="Dax-Regular" w:hAnsi="Dax-Regular"/>
-                <w:noProof w:val="0"/>
-                <w:lang w:val="es-419"/>
-              </w:rPr>
-              <w:t>Insertion Sort (ms)</w:t>
+            <w:proofErr w:type="spellStart"/>
+            <w:r>
+              <w:rPr>
+                <w:rFonts w:ascii="Dax-Regular" w:hAnsi="Dax-Regular"/>
+                <w:noProof w:val="0"/>
+                <w:lang w:val="es-419"/>
+              </w:rPr>
+              <w:t>Insertion</w:t>
+            </w:r>
+            <w:proofErr w:type="spellEnd"/>
+            <w:r>
+              <w:rPr>
+                <w:rFonts w:ascii="Dax-Regular" w:hAnsi="Dax-Regular"/>
+                <w:noProof w:val="0"/>
+                <w:lang w:val="es-419"/>
+              </w:rPr>
+              <w:t xml:space="preserve"> </w:t>
+            </w:r>
+            <w:proofErr w:type="spellStart"/>
+            <w:r>
+              <w:rPr>
+                <w:rFonts w:ascii="Dax-Regular" w:hAnsi="Dax-Regular"/>
+                <w:noProof w:val="0"/>
+                <w:lang w:val="es-419"/>
+              </w:rPr>
+              <w:t>Sort</w:t>
+            </w:r>
+            <w:proofErr w:type="spellEnd"/>
+            <w:r>
+              <w:rPr>
+                <w:rFonts w:ascii="Dax-Regular" w:hAnsi="Dax-Regular"/>
+                <w:noProof w:val="0"/>
+                <w:lang w:val="es-419"/>
+              </w:rPr>
+              <w:t xml:space="preserve"> (ms)</w:t>
             </w:r>
           </w:p>
         </w:tc>
@@ -4026,13 +4371,41 @@
                 <w:lang w:val="es-419"/>
               </w:rPr>
             </w:pPr>
-            <w:r>
-              <w:rPr>
-                <w:rFonts w:ascii="Dax-Regular" w:hAnsi="Dax-Regular"/>
-                <w:noProof w:val="0"/>
-                <w:lang w:val="es-419"/>
-              </w:rPr>
-              <w:t>Selection Sort (ms)</w:t>
+            <w:proofErr w:type="spellStart"/>
+            <w:r>
+              <w:rPr>
+                <w:rFonts w:ascii="Dax-Regular" w:hAnsi="Dax-Regular"/>
+                <w:noProof w:val="0"/>
+                <w:lang w:val="es-419"/>
+              </w:rPr>
+              <w:t>Selection</w:t>
+            </w:r>
+            <w:proofErr w:type="spellEnd"/>
+            <w:r>
+              <w:rPr>
+                <w:rFonts w:ascii="Dax-Regular" w:hAnsi="Dax-Regular"/>
+                <w:noProof w:val="0"/>
+                <w:lang w:val="es-419"/>
+              </w:rPr>
+              <w:t xml:space="preserve"> </w:t>
+            </w:r>
+            <w:proofErr w:type="spellStart"/>
+            <w:r>
+              <w:rPr>
+                <w:rFonts w:ascii="Dax-Regular" w:hAnsi="Dax-Regular"/>
+                <w:noProof w:val="0"/>
+                <w:lang w:val="es-419"/>
+              </w:rPr>
+              <w:t>Sort</w:t>
+            </w:r>
+            <w:proofErr w:type="spellEnd"/>
+            <w:r>
+              <w:rPr>
+                <w:rFonts w:ascii="Dax-Regular" w:hAnsi="Dax-Regular"/>
+                <w:noProof w:val="0"/>
+                <w:lang w:val="es-419"/>
+              </w:rPr>
+              <w:t xml:space="preserve"> (ms)</w:t>
             </w:r>
           </w:p>
         </w:tc>
@@ -4059,7 +4432,25 @@
                 <w:noProof w:val="0"/>
                 <w:lang w:val="es-419"/>
               </w:rPr>
-              <w:t>Shell Sort (ms)</w:t>
+              <w:t xml:space="preserve">Shell </w:t>
+            </w:r>
+            <w:proofErr w:type="spellStart"/>
+            <w:r>
+              <w:rPr>
+                <w:rFonts w:ascii="Dax-Regular" w:hAnsi="Dax-Regular"/>
+                <w:noProof w:val="0"/>
+                <w:lang w:val="es-419"/>
+              </w:rPr>
+              <w:t>Sort</w:t>
+            </w:r>
+            <w:proofErr w:type="spellEnd"/>
+            <w:r>
+              <w:rPr>
+                <w:rFonts w:ascii="Dax-Regular" w:hAnsi="Dax-Regular"/>
+                <w:noProof w:val="0"/>
+                <w:lang w:val="es-419"/>
+              </w:rPr>
+              <w:t xml:space="preserve"> (ms)</w:t>
             </w:r>
           </w:p>
         </w:tc>
@@ -4107,6 +4498,14 @@
                 <w:lang w:val="es-419"/>
               </w:rPr>
             </w:pPr>
+            <w:r>
+              <w:rPr>
+                <w:rFonts w:ascii="Dax-Regular" w:hAnsi="Dax-Regular"/>
+                <w:noProof w:val="0"/>
+                <w:lang w:val="es-419"/>
+              </w:rPr>
+              <w:t>2282.90</w:t>
+            </w:r>
           </w:p>
         </w:tc>
         <w:tc>
@@ -4123,6 +4522,14 @@
                 <w:lang w:val="es-419"/>
               </w:rPr>
             </w:pPr>
+            <w:r>
+              <w:rPr>
+                <w:rFonts w:ascii="Dax-Regular" w:hAnsi="Dax-Regular"/>
+                <w:noProof w:val="0"/>
+                <w:lang w:val="es-419"/>
+              </w:rPr>
+              <w:t>2329.52</w:t>
+            </w:r>
           </w:p>
         </w:tc>
         <w:tc>
@@ -4139,6 +4546,14 @@
                 <w:lang w:val="es-419"/>
               </w:rPr>
             </w:pPr>
+            <w:r>
+              <w:rPr>
+                <w:rFonts w:ascii="Dax-Regular" w:hAnsi="Dax-Regular"/>
+                <w:noProof w:val="0"/>
+                <w:lang w:val="es-419"/>
+              </w:rPr>
+              <w:t>127.95</w:t>
+            </w:r>
           </w:p>
         </w:tc>
       </w:tr>
@@ -4184,6 +4599,14 @@
                 <w:lang w:val="es-419"/>
               </w:rPr>
             </w:pPr>
+            <w:r>
+              <w:rPr>
+                <w:rFonts w:ascii="Dax-Regular" w:hAnsi="Dax-Regular"/>
+                <w:noProof w:val="0"/>
+                <w:lang w:val="es-419"/>
+              </w:rPr>
+              <w:t>9284.63</w:t>
+            </w:r>
           </w:p>
         </w:tc>
         <w:tc>
@@ -4200,6 +4623,14 @@
                 <w:lang w:val="es-419"/>
               </w:rPr>
             </w:pPr>
+            <w:r>
+              <w:rPr>
+                <w:rFonts w:ascii="Dax-Regular" w:hAnsi="Dax-Regular"/>
+                <w:noProof w:val="0"/>
+                <w:lang w:val="es-419"/>
+              </w:rPr>
+              <w:t>10455.545</w:t>
+            </w:r>
           </w:p>
         </w:tc>
         <w:tc>
@@ -4216,6 +4647,14 @@
                 <w:lang w:val="es-419"/>
               </w:rPr>
             </w:pPr>
+            <w:r>
+              <w:rPr>
+                <w:rFonts w:ascii="Dax-Regular" w:hAnsi="Dax-Regular"/>
+                <w:noProof w:val="0"/>
+                <w:lang w:val="es-419"/>
+              </w:rPr>
+              <w:t>249.82</w:t>
+            </w:r>
           </w:p>
         </w:tc>
       </w:tr>
@@ -4262,6 +4701,14 @@
                 <w:lang w:val="es-419"/>
               </w:rPr>
             </w:pPr>
+            <w:r>
+              <w:rPr>
+                <w:rFonts w:ascii="Dax-Regular" w:hAnsi="Dax-Regular"/>
+                <w:noProof w:val="0"/>
+                <w:lang w:val="es-419"/>
+              </w:rPr>
+              <w:t>38088.55</w:t>
+            </w:r>
           </w:p>
         </w:tc>
         <w:tc>
@@ -4278,6 +4725,14 @@
                 <w:lang w:val="es-419"/>
               </w:rPr>
             </w:pPr>
+            <w:r>
+              <w:rPr>
+                <w:rFonts w:ascii="Dax-Regular" w:hAnsi="Dax-Regular"/>
+                <w:noProof w:val="0"/>
+                <w:lang w:val="es-419"/>
+              </w:rPr>
+              <w:t>38380.29</w:t>
+            </w:r>
           </w:p>
         </w:tc>
         <w:tc>
@@ -4294,6 +4749,14 @@
                 <w:lang w:val="es-419"/>
               </w:rPr>
             </w:pPr>
+            <w:r>
+              <w:rPr>
+                <w:rFonts w:ascii="Dax-Regular" w:hAnsi="Dax-Regular"/>
+                <w:noProof w:val="0"/>
+                <w:lang w:val="es-419"/>
+              </w:rPr>
+              <w:t>571.78</w:t>
+            </w:r>
           </w:p>
         </w:tc>
       </w:tr>
@@ -4339,6 +4802,14 @@
                 <w:lang w:val="es-419"/>
               </w:rPr>
             </w:pPr>
+            <w:r>
+              <w:rPr>
+                <w:rFonts w:ascii="Dax-Regular" w:hAnsi="Dax-Regular"/>
+                <w:noProof w:val="0"/>
+                <w:lang w:val="es-419"/>
+              </w:rPr>
+              <w:t>156003.92</w:t>
+            </w:r>
           </w:p>
         </w:tc>
         <w:tc>
@@ -4355,6 +4826,14 @@
                 <w:lang w:val="es-419"/>
               </w:rPr>
             </w:pPr>
+            <w:r>
+              <w:rPr>
+                <w:rFonts w:ascii="Dax-Regular" w:hAnsi="Dax-Regular"/>
+                <w:noProof w:val="0"/>
+                <w:lang w:val="es-419"/>
+              </w:rPr>
+              <w:t>155501.46</w:t>
+            </w:r>
           </w:p>
         </w:tc>
         <w:tc>
@@ -4371,6 +4850,14 @@
                 <w:lang w:val="es-419"/>
               </w:rPr>
             </w:pPr>
+            <w:r>
+              <w:rPr>
+                <w:rFonts w:ascii="Dax-Regular" w:hAnsi="Dax-Regular"/>
+                <w:noProof w:val="0"/>
+                <w:lang w:val="es-419"/>
+              </w:rPr>
+              <w:t>1381.75</w:t>
+            </w:r>
           </w:p>
         </w:tc>
       </w:tr>
@@ -4417,6 +4904,14 @@
                 <w:lang w:val="es-419"/>
               </w:rPr>
             </w:pPr>
+            <w:r>
+              <w:rPr>
+                <w:rFonts w:ascii="Dax-Regular" w:hAnsi="Dax-Regular"/>
+                <w:noProof w:val="0"/>
+                <w:lang w:val="es-419"/>
+              </w:rPr>
+              <w:t>631197.53</w:t>
+            </w:r>
           </w:p>
         </w:tc>
         <w:tc>
@@ -4433,6 +4928,14 @@
                 <w:lang w:val="es-419"/>
               </w:rPr>
             </w:pPr>
+            <w:r>
+              <w:rPr>
+                <w:rFonts w:ascii="Dax-Regular" w:hAnsi="Dax-Regular"/>
+                <w:noProof w:val="0"/>
+                <w:lang w:val="es-419"/>
+              </w:rPr>
+              <w:t>650372.26</w:t>
+            </w:r>
           </w:p>
         </w:tc>
         <w:tc>
@@ -4449,6 +4952,14 @@
                 <w:lang w:val="es-419"/>
               </w:rPr>
             </w:pPr>
+            <w:r>
+              <w:rPr>
+                <w:rFonts w:ascii="Dax-Regular" w:hAnsi="Dax-Regular"/>
+                <w:noProof w:val="0"/>
+                <w:lang w:val="es-419"/>
+              </w:rPr>
+              <w:t>3346.01</w:t>
+            </w:r>
           </w:p>
         </w:tc>
       </w:tr>
@@ -4526,6 +5037,14 @@
                 <w:lang w:val="es-419"/>
               </w:rPr>
             </w:pPr>
+            <w:r>
+              <w:rPr>
+                <w:rFonts w:ascii="Dax-Regular" w:hAnsi="Dax-Regular"/>
+                <w:noProof w:val="0"/>
+                <w:lang w:val="es-419"/>
+              </w:rPr>
+              <w:t>7176.43</w:t>
+            </w:r>
           </w:p>
         </w:tc>
       </w:tr>
@@ -4604,6 +5123,14 @@
                 <w:lang w:val="es-419"/>
               </w:rPr>
             </w:pPr>
+            <w:r>
+              <w:rPr>
+                <w:rFonts w:ascii="Dax-Regular" w:hAnsi="Dax-Regular"/>
+                <w:noProof w:val="0"/>
+                <w:lang w:val="es-419"/>
+              </w:rPr>
+              <w:t>17734.72</w:t>
+            </w:r>
           </w:p>
         </w:tc>
       </w:tr>
@@ -4681,6 +5208,14 @@
                 <w:lang w:val="es-419"/>
               </w:rPr>
             </w:pPr>
+            <w:r>
+              <w:rPr>
+                <w:rFonts w:ascii="Dax-Regular" w:hAnsi="Dax-Regular"/>
+                <w:noProof w:val="0"/>
+                <w:lang w:val="es-419"/>
+              </w:rPr>
+              <w:t>43265.97</w:t>
+            </w:r>
           </w:p>
         </w:tc>
       </w:tr>
@@ -4759,6 +5294,14 @@
                 <w:lang w:val="es-419"/>
               </w:rPr>
             </w:pPr>
+            <w:r>
+              <w:rPr>
+                <w:rFonts w:ascii="Dax-Regular" w:hAnsi="Dax-Regular"/>
+                <w:noProof w:val="0"/>
+                <w:lang w:val="es-419"/>
+              </w:rPr>
+              <w:t>105838.68</w:t>
+            </w:r>
           </w:p>
         </w:tc>
       </w:tr>
@@ -4971,13 +5514,41 @@
                 <w:lang w:val="es-419"/>
               </w:rPr>
             </w:pPr>
-            <w:r>
-              <w:rPr>
-                <w:rFonts w:ascii="Dax-Regular" w:hAnsi="Dax-Regular"/>
-                <w:noProof w:val="0"/>
-                <w:lang w:val="es-419"/>
-              </w:rPr>
-              <w:t>Insertion Sort (ms)</w:t>
+            <w:proofErr w:type="spellStart"/>
+            <w:r>
+              <w:rPr>
+                <w:rFonts w:ascii="Dax-Regular" w:hAnsi="Dax-Regular"/>
+                <w:noProof w:val="0"/>
+                <w:lang w:val="es-419"/>
+              </w:rPr>
+              <w:t>Insertion</w:t>
+            </w:r>
+            <w:proofErr w:type="spellEnd"/>
+            <w:r>
+              <w:rPr>
+                <w:rFonts w:ascii="Dax-Regular" w:hAnsi="Dax-Regular"/>
+                <w:noProof w:val="0"/>
+                <w:lang w:val="es-419"/>
+              </w:rPr>
+              <w:t xml:space="preserve"> </w:t>
+            </w:r>
+            <w:proofErr w:type="spellStart"/>
+            <w:r>
+              <w:rPr>
+                <w:rFonts w:ascii="Dax-Regular" w:hAnsi="Dax-Regular"/>
+                <w:noProof w:val="0"/>
+                <w:lang w:val="es-419"/>
+              </w:rPr>
+              <w:t>Sort</w:t>
+            </w:r>
+            <w:proofErr w:type="spellEnd"/>
+            <w:r>
+              <w:rPr>
+                <w:rFonts w:ascii="Dax-Regular" w:hAnsi="Dax-Regular"/>
+                <w:noProof w:val="0"/>
+                <w:lang w:val="es-419"/>
+              </w:rPr>
+              <w:t xml:space="preserve"> (ms)</w:t>
             </w:r>
           </w:p>
         </w:tc>
@@ -4998,13 +5569,41 @@
                 <w:lang w:val="es-419"/>
               </w:rPr>
             </w:pPr>
-            <w:r>
-              <w:rPr>
-                <w:rFonts w:ascii="Dax-Regular" w:hAnsi="Dax-Regular"/>
-                <w:noProof w:val="0"/>
-                <w:lang w:val="es-419"/>
-              </w:rPr>
-              <w:t>Selection Sort (ms)</w:t>
+            <w:proofErr w:type="spellStart"/>
+            <w:r>
+              <w:rPr>
+                <w:rFonts w:ascii="Dax-Regular" w:hAnsi="Dax-Regular"/>
+                <w:noProof w:val="0"/>
+                <w:lang w:val="es-419"/>
+              </w:rPr>
+              <w:t>Selection</w:t>
+            </w:r>
+            <w:proofErr w:type="spellEnd"/>
+            <w:r>
+              <w:rPr>
+                <w:rFonts w:ascii="Dax-Regular" w:hAnsi="Dax-Regular"/>
+                <w:noProof w:val="0"/>
+                <w:lang w:val="es-419"/>
+              </w:rPr>
+              <w:t xml:space="preserve"> </w:t>
+            </w:r>
+            <w:proofErr w:type="spellStart"/>
+            <w:r>
+              <w:rPr>
+                <w:rFonts w:ascii="Dax-Regular" w:hAnsi="Dax-Regular"/>
+                <w:noProof w:val="0"/>
+                <w:lang w:val="es-419"/>
+              </w:rPr>
+              <w:t>Sort</w:t>
+            </w:r>
+            <w:proofErr w:type="spellEnd"/>
+            <w:r>
+              <w:rPr>
+                <w:rFonts w:ascii="Dax-Regular" w:hAnsi="Dax-Regular"/>
+                <w:noProof w:val="0"/>
+                <w:lang w:val="es-419"/>
+              </w:rPr>
+              <w:t xml:space="preserve"> (ms)</w:t>
             </w:r>
           </w:p>
         </w:tc>
@@ -5031,7 +5630,25 @@
                 <w:noProof w:val="0"/>
                 <w:lang w:val="es-419"/>
               </w:rPr>
-              <w:t>Shell Sort (ms)</w:t>
+              <w:t xml:space="preserve">Shell </w:t>
+            </w:r>
+            <w:proofErr w:type="spellStart"/>
+            <w:r>
+              <w:rPr>
+                <w:rFonts w:ascii="Dax-Regular" w:hAnsi="Dax-Regular"/>
+                <w:noProof w:val="0"/>
+                <w:lang w:val="es-419"/>
+              </w:rPr>
+              <w:t>Sort</w:t>
+            </w:r>
+            <w:proofErr w:type="spellEnd"/>
+            <w:r>
+              <w:rPr>
+                <w:rFonts w:ascii="Dax-Regular" w:hAnsi="Dax-Regular"/>
+                <w:noProof w:val="0"/>
+                <w:lang w:val="es-419"/>
+              </w:rPr>
+              <w:t xml:space="preserve"> (ms)</w:t>
             </w:r>
           </w:p>
         </w:tc>
@@ -5079,6 +5696,14 @@
                 <w:lang w:val="es-419"/>
               </w:rPr>
             </w:pPr>
+            <w:r>
+              <w:rPr>
+                <w:rFonts w:ascii="Dax-Regular" w:hAnsi="Dax-Regular"/>
+                <w:noProof w:val="0"/>
+                <w:lang w:val="es-419"/>
+              </w:rPr>
+              <w:t>120362.36</w:t>
+            </w:r>
           </w:p>
         </w:tc>
         <w:tc>
@@ -5095,6 +5720,14 @@
                 <w:lang w:val="es-419"/>
               </w:rPr>
             </w:pPr>
+            <w:r>
+              <w:rPr>
+                <w:rFonts w:ascii="Dax-Regular" w:hAnsi="Dax-Regular"/>
+                <w:noProof w:val="0"/>
+                <w:lang w:val="es-419"/>
+              </w:rPr>
+              <w:t>125226.19</w:t>
+            </w:r>
           </w:p>
         </w:tc>
         <w:tc>
@@ -5111,6 +5744,14 @@
                 <w:lang w:val="es-419"/>
               </w:rPr>
             </w:pPr>
+            <w:r>
+              <w:rPr>
+                <w:rFonts w:ascii="Dax-Regular" w:hAnsi="Dax-Regular"/>
+                <w:noProof w:val="0"/>
+                <w:lang w:val="es-419"/>
+              </w:rPr>
+              <w:t>7500.41</w:t>
+            </w:r>
           </w:p>
         </w:tc>
       </w:tr>
@@ -5172,6 +5813,14 @@
                 <w:lang w:val="es-419"/>
               </w:rPr>
             </w:pPr>
+            <w:r>
+              <w:rPr>
+                <w:rFonts w:ascii="Dax-Regular" w:hAnsi="Dax-Regular"/>
+                <w:noProof w:val="0"/>
+                <w:lang w:val="es-419"/>
+              </w:rPr>
+              <w:t>1011484.406</w:t>
+            </w:r>
           </w:p>
         </w:tc>
         <w:tc>
@@ -5188,6 +5837,14 @@
                 <w:lang w:val="es-419"/>
               </w:rPr>
             </w:pPr>
+            <w:r>
+              <w:rPr>
+                <w:rFonts w:ascii="Dax-Regular" w:hAnsi="Dax-Regular"/>
+                <w:noProof w:val="0"/>
+                <w:lang w:val="es-419"/>
+              </w:rPr>
+              <w:t>30911.665</w:t>
+            </w:r>
           </w:p>
         </w:tc>
       </w:tr>
@@ -5267,6 +5924,14 @@
                 <w:lang w:val="es-419"/>
               </w:rPr>
             </w:pPr>
+            <w:r>
+              <w:rPr>
+                <w:rFonts w:ascii="Dax-Regular" w:hAnsi="Dax-Regular"/>
+                <w:noProof w:val="0"/>
+                <w:lang w:val="es-419"/>
+              </w:rPr>
+              <w:t>147462.29</w:t>
+            </w:r>
           </w:p>
         </w:tc>
       </w:tr>
@@ -5978,14 +6643,34 @@
                 <w:lang w:val="es-419"/>
               </w:rPr>
             </w:pPr>
-            <w:r>
-              <w:rPr>
-                <w:rFonts w:ascii="Dax-Regular" w:hAnsi="Dax-Regular"/>
-                <w:noProof w:val="0"/>
-                <w:lang w:val="es-419"/>
-              </w:rPr>
-              <w:t>Insertion sort</w:t>
-            </w:r>
+            <w:proofErr w:type="spellStart"/>
+            <w:r>
+              <w:rPr>
+                <w:rFonts w:ascii="Dax-Regular" w:hAnsi="Dax-Regular"/>
+                <w:noProof w:val="0"/>
+                <w:lang w:val="es-419"/>
+              </w:rPr>
+              <w:t>Insertion</w:t>
+            </w:r>
+            <w:proofErr w:type="spellEnd"/>
+            <w:r>
+              <w:rPr>
+                <w:rFonts w:ascii="Dax-Regular" w:hAnsi="Dax-Regular"/>
+                <w:noProof w:val="0"/>
+                <w:lang w:val="es-419"/>
+              </w:rPr>
+              <w:t xml:space="preserve"> </w:t>
+            </w:r>
+            <w:proofErr w:type="spellStart"/>
+            <w:r>
+              <w:rPr>
+                <w:rFonts w:ascii="Dax-Regular" w:hAnsi="Dax-Regular"/>
+                <w:noProof w:val="0"/>
+                <w:lang w:val="es-419"/>
+              </w:rPr>
+              <w:t>sort</w:t>
+            </w:r>
+            <w:proofErr w:type="spellEnd"/>
           </w:p>
         </w:tc>
         <w:tc>
@@ -6002,6 +6687,14 @@
                 <w:lang w:val="es-419"/>
               </w:rPr>
             </w:pPr>
+            <w:r>
+              <w:rPr>
+                <w:rFonts w:ascii="Dax-Regular" w:hAnsi="Dax-Regular"/>
+                <w:noProof w:val="0"/>
+                <w:lang w:val="es-419"/>
+              </w:rPr>
+              <w:t>Mejor</w:t>
+            </w:r>
           </w:p>
         </w:tc>
         <w:tc>
@@ -6042,14 +6735,34 @@
                 <w:lang w:val="es-419"/>
               </w:rPr>
             </w:pPr>
-            <w:r>
-              <w:rPr>
-                <w:rFonts w:ascii="Dax-Regular" w:hAnsi="Dax-Regular"/>
-                <w:noProof w:val="0"/>
-                <w:lang w:val="es-419"/>
-              </w:rPr>
-              <w:t>Selection sort</w:t>
-            </w:r>
+            <w:proofErr w:type="spellStart"/>
+            <w:r>
+              <w:rPr>
+                <w:rFonts w:ascii="Dax-Regular" w:hAnsi="Dax-Regular"/>
+                <w:noProof w:val="0"/>
+                <w:lang w:val="es-419"/>
+              </w:rPr>
+              <w:t>Selection</w:t>
+            </w:r>
+            <w:proofErr w:type="spellEnd"/>
+            <w:r>
+              <w:rPr>
+                <w:rFonts w:ascii="Dax-Regular" w:hAnsi="Dax-Regular"/>
+                <w:noProof w:val="0"/>
+                <w:lang w:val="es-419"/>
+              </w:rPr>
+              <w:t xml:space="preserve"> </w:t>
+            </w:r>
+            <w:proofErr w:type="spellStart"/>
+            <w:r>
+              <w:rPr>
+                <w:rFonts w:ascii="Dax-Regular" w:hAnsi="Dax-Regular"/>
+                <w:noProof w:val="0"/>
+                <w:lang w:val="es-419"/>
+              </w:rPr>
+              <w:t>sort</w:t>
+            </w:r>
+            <w:proofErr w:type="spellEnd"/>
             <w:r>
               <w:rPr>
                 <w:noProof w:val="0"/>
@@ -6073,6 +6786,14 @@
                 <w:lang w:val="es-419"/>
               </w:rPr>
             </w:pPr>
+            <w:r>
+              <w:rPr>
+                <w:rFonts w:ascii="Dax-Regular" w:hAnsi="Dax-Regular"/>
+                <w:noProof w:val="0"/>
+                <w:lang w:val="es-419"/>
+              </w:rPr>
+              <w:t>Mejor</w:t>
+            </w:r>
           </w:p>
         </w:tc>
         <w:tc>
@@ -6117,8 +6838,18 @@
                 <w:noProof w:val="0"/>
                 <w:lang w:val="es-419"/>
               </w:rPr>
-              <w:t>Shell sort</w:t>
-            </w:r>
+              <w:t xml:space="preserve">Shell </w:t>
+            </w:r>
+            <w:proofErr w:type="spellStart"/>
+            <w:r>
+              <w:rPr>
+                <w:rFonts w:ascii="Dax-Regular" w:hAnsi="Dax-Regular"/>
+                <w:noProof w:val="0"/>
+                <w:lang w:val="es-419"/>
+              </w:rPr>
+              <w:t>sort</w:t>
+            </w:r>
+            <w:proofErr w:type="spellEnd"/>
           </w:p>
         </w:tc>
         <w:tc>
@@ -6135,6 +6866,14 @@
                 <w:lang w:val="es-419"/>
               </w:rPr>
             </w:pPr>
+            <w:r>
+              <w:rPr>
+                <w:rFonts w:ascii="Dax-Regular" w:hAnsi="Dax-Regular"/>
+                <w:noProof w:val="0"/>
+                <w:lang w:val="es-419"/>
+              </w:rPr>
+              <w:t>Mejor</w:t>
+            </w:r>
           </w:p>
         </w:tc>
         <w:tc>
@@ -6322,7 +7061,39 @@
           <w:rFonts w:ascii="Dax-Regular" w:hAnsi="Dax-Regular"/>
           <w:lang w:val="es-419"/>
         </w:rPr>
-        <w:t>Comparación de rendimiento para Insertion Sort.</w:t>
+        <w:t xml:space="preserve">Comparación de rendimiento para </w:t>
+      </w:r>
+      <w:proofErr w:type="spellStart"/>
+      <w:r>
+        <w:rPr>
+          <w:rFonts w:ascii="Dax-Regular" w:hAnsi="Dax-Regular"/>
+          <w:lang w:val="es-419"/>
+        </w:rPr>
+        <w:t>Insertion</w:t>
+      </w:r>
+      <w:proofErr w:type="spellEnd"/>
+      <w:r>
+        <w:rPr>
+          <w:rFonts w:ascii="Dax-Regular" w:hAnsi="Dax-Regular"/>
+          <w:lang w:val="es-419"/>
+        </w:rPr>
+        <w:t xml:space="preserve"> </w:t>
+      </w:r>
+      <w:proofErr w:type="spellStart"/>
+      <w:r>
+        <w:rPr>
+          <w:rFonts w:ascii="Dax-Regular" w:hAnsi="Dax-Regular"/>
+          <w:lang w:val="es-419"/>
+        </w:rPr>
+        <w:t>Sort</w:t>
+      </w:r>
+      <w:proofErr w:type="spellEnd"/>
+      <w:r>
+        <w:rPr>
+          <w:rFonts w:ascii="Dax-Regular" w:hAnsi="Dax-Regular"/>
+          <w:lang w:val="es-419"/>
+        </w:rPr>
+        <w:t>.</w:t>
       </w:r>
     </w:p>
     <w:p>
@@ -6344,7 +7115,39 @@
           <w:rFonts w:ascii="Dax-Regular" w:hAnsi="Dax-Regular"/>
           <w:lang w:val="es-419"/>
         </w:rPr>
-        <w:t>Comparación de rendimiento para Selection Sort.</w:t>
+        <w:t xml:space="preserve">Comparación de rendimiento para </w:t>
+      </w:r>
+      <w:proofErr w:type="spellStart"/>
+      <w:r>
+        <w:rPr>
+          <w:rFonts w:ascii="Dax-Regular" w:hAnsi="Dax-Regular"/>
+          <w:lang w:val="es-419"/>
+        </w:rPr>
+        <w:t>Selection</w:t>
+      </w:r>
+      <w:proofErr w:type="spellEnd"/>
+      <w:r>
+        <w:rPr>
+          <w:rFonts w:ascii="Dax-Regular" w:hAnsi="Dax-Regular"/>
+          <w:lang w:val="es-419"/>
+        </w:rPr>
+        <w:t xml:space="preserve"> </w:t>
+      </w:r>
+      <w:proofErr w:type="spellStart"/>
+      <w:r>
+        <w:rPr>
+          <w:rFonts w:ascii="Dax-Regular" w:hAnsi="Dax-Regular"/>
+          <w:lang w:val="es-419"/>
+        </w:rPr>
+        <w:t>Sort</w:t>
+      </w:r>
+      <w:proofErr w:type="spellEnd"/>
+      <w:r>
+        <w:rPr>
+          <w:rFonts w:ascii="Dax-Regular" w:hAnsi="Dax-Regular"/>
+          <w:lang w:val="es-419"/>
+        </w:rPr>
+        <w:t>.</w:t>
       </w:r>
     </w:p>
     <w:p>
@@ -6366,7 +7169,23 @@
           <w:rFonts w:ascii="Dax-Regular" w:hAnsi="Dax-Regular"/>
           <w:lang w:val="es-419"/>
         </w:rPr>
-        <w:t>Comparación de rendimiento para Shell Sort.</w:t>
+        <w:t xml:space="preserve">Comparación de rendimiento para Shell </w:t>
+      </w:r>
+      <w:proofErr w:type="spellStart"/>
+      <w:r>
+        <w:rPr>
+          <w:rFonts w:ascii="Dax-Regular" w:hAnsi="Dax-Regular"/>
+          <w:lang w:val="es-419"/>
+        </w:rPr>
+        <w:t>Sort</w:t>
+      </w:r>
+      <w:proofErr w:type="spellEnd"/>
+      <w:r>
+        <w:rPr>
+          <w:rFonts w:ascii="Dax-Regular" w:hAnsi="Dax-Regular"/>
+          <w:lang w:val="es-419"/>
+        </w:rPr>
+        <w:t>.</w:t>
       </w:r>
     </w:p>
     <w:p>
@@ -14667,15 +15486,6 @@
 </file>
 
 <file path=customXml/item1.xml><?xml version="1.0" encoding="utf-8"?>
-<?mso-contentType ?>
-<FormTemplates xmlns="http://schemas.microsoft.com/sharepoint/v3/contenttype/forms">
-  <Display>DocumentLibraryForm</Display>
-  <Edit>DocumentLibraryForm</Edit>
-  <New>DocumentLibraryForm</New>
-</FormTemplates>
-</file>
-
-<file path=customXml/item2.xml><?xml version="1.0" encoding="utf-8"?>
 <ct:contentTypeSchema xmlns:ct="http://schemas.microsoft.com/office/2006/metadata/contentType" xmlns:ma="http://schemas.microsoft.com/office/2006/metadata/properties/metaAttributes" ct:_="" ma:_="" ma:contentTypeName="Documento" ma:contentTypeID="0x01010023858CF01A2EF24688B692775F4C60A4" ma:contentTypeVersion="11" ma:contentTypeDescription="Crear nuevo documento." ma:contentTypeScope="" ma:versionID="04b510ef1bc187d79b842c792d256c41">
   <xsd:schema xmlns:xsd="http://www.w3.org/2001/XMLSchema" xmlns:xs="http://www.w3.org/2001/XMLSchema" xmlns:p="http://schemas.microsoft.com/office/2006/metadata/properties" xmlns:ns2="164883f8-7691-4ecf-b54a-664c0d0edefe" xmlns:ns3="85e30bcc-d76c-4413-8e4d-2dce22fb0743" targetNamespace="http://schemas.microsoft.com/office/2006/metadata/properties" ma:root="true" ma:fieldsID="9049981c3eb1ee76226ec9e2f8ecd7b4" ns2:_="" ns3:_="">
     <xsd:import namespace="164883f8-7691-4ecf-b54a-664c0d0edefe"/>
@@ -14886,6 +15696,15 @@
 </ct:contentTypeSchema>
 </file>
 
+<file path=customXml/item2.xml><?xml version="1.0" encoding="utf-8"?>
+<?mso-contentType ?>
+<FormTemplates xmlns="http://schemas.microsoft.com/sharepoint/v3/contenttype/forms">
+  <Display>DocumentLibraryForm</Display>
+  <Edit>DocumentLibraryForm</Edit>
+  <New>DocumentLibraryForm</New>
+</FormTemplates>
+</file>
+
 <file path=customXml/item3.xml><?xml version="1.0" encoding="utf-8"?>
 <p:properties xmlns:p="http://schemas.microsoft.com/office/2006/metadata/properties" xmlns:xsi="http://www.w3.org/2001/XMLSchema-instance" xmlns:pc="http://schemas.microsoft.com/office/infopath/2007/PartnerControls">
   <documentManagement/>
@@ -14893,14 +15712,6 @@
 </file>
 
 <file path=customXml/itemProps1.xml><?xml version="1.0" encoding="utf-8"?>
-<ds:datastoreItem xmlns:ds="http://schemas.openxmlformats.org/officeDocument/2006/customXml" ds:itemID="{7DBE8262-9C92-4A1B-85FF-A533173B85D6}">
-  <ds:schemaRefs>
-    <ds:schemaRef ds:uri="http://schemas.microsoft.com/sharepoint/v3/contenttype/forms"/>
-  </ds:schemaRefs>
-</ds:datastoreItem>
-</file>
-
-<file path=customXml/itemProps2.xml><?xml version="1.0" encoding="utf-8"?>
 <ds:datastoreItem xmlns:ds="http://schemas.openxmlformats.org/officeDocument/2006/customXml" ds:itemID="{CF9FB03D-8BF3-41F7-8309-0F510A005FE9}">
   <ds:schemaRefs>
     <ds:schemaRef ds:uri="http://schemas.microsoft.com/office/2006/metadata/contentType"/>
@@ -14919,6 +15730,14 @@
 </ds:datastoreItem>
 </file>
 
+<file path=customXml/itemProps2.xml><?xml version="1.0" encoding="utf-8"?>
+<ds:datastoreItem xmlns:ds="http://schemas.openxmlformats.org/officeDocument/2006/customXml" ds:itemID="{7DBE8262-9C92-4A1B-85FF-A533173B85D6}">
+  <ds:schemaRefs>
+    <ds:schemaRef ds:uri="http://schemas.microsoft.com/sharepoint/v3/contenttype/forms"/>
+  </ds:schemaRefs>
+</ds:datastoreItem>
+</file>
+
 <file path=customXml/itemProps3.xml><?xml version="1.0" encoding="utf-8"?>
 <ds:datastoreItem xmlns:ds="http://schemas.openxmlformats.org/officeDocument/2006/customXml" ds:itemID="{D8D55360-DA4E-4EE6-A532-0D8BE99E30A4}">
   <ds:schemaRefs>

</xml_diff>